<commit_message>
Đặc tả Use case cho   Bình luận thẻ
</commit_message>
<xml_diff>
--- a/Document/Software Requirement Specification.docx
+++ b/Document/Software Requirement Specification.docx
@@ -4971,6 +4971,14 @@
                 <w:szCs w:val="28"/>
               </w:rPr>
             </w:pPr>
+            <w:r>
+              <w:rPr>
+                <w:rFonts w:ascii="Arial" w:hAnsi="Arial" w:cs="Arial"/>
+                <w:sz w:val="28"/>
+                <w:szCs w:val="28"/>
+              </w:rPr>
+              <w:t>Cho phép actor đăng bình luận trong một thẻ nằm trong bảng mà họ tham gia</w:t>
+            </w:r>
           </w:p>
         </w:tc>
       </w:tr>
@@ -6072,8 +6080,6 @@
                 <w:szCs w:val="28"/>
               </w:rPr>
             </w:pPr>
-            <w:bookmarkStart w:id="15" w:name="_GoBack"/>
-            <w:bookmarkEnd w:id="15"/>
             <w:r>
               <w:rPr>
                 <w:rFonts w:ascii="Arial" w:hAnsi="Arial" w:cs="Arial"/>
@@ -6081,6 +6087,7 @@
                 <w:sz w:val="28"/>
                 <w:szCs w:val="28"/>
               </w:rPr>
+              <w:lastRenderedPageBreak/>
               <w:t>Actor</w:t>
             </w:r>
           </w:p>
@@ -6135,7 +6142,6 @@
                 <w:sz w:val="28"/>
                 <w:szCs w:val="28"/>
               </w:rPr>
-              <w:lastRenderedPageBreak/>
               <w:t>Main flow</w:t>
             </w:r>
           </w:p>
@@ -6391,14 +6397,14 @@
       <w:pPr>
         <w:pStyle w:val="Heading3"/>
       </w:pPr>
-      <w:bookmarkStart w:id="16" w:name="_Toc101296128"/>
+      <w:bookmarkStart w:id="15" w:name="_Toc101296128"/>
       <w:r>
         <w:t>UC 002</w:t>
       </w:r>
       <w:r>
         <w:t xml:space="preserve">: </w:t>
       </w:r>
-      <w:bookmarkEnd w:id="16"/>
+      <w:bookmarkEnd w:id="15"/>
       <w:r>
         <w:t>Đăng nhập</w:t>
       </w:r>
@@ -7188,11 +7194,11 @@
       <w:pPr>
         <w:pStyle w:val="Heading2"/>
       </w:pPr>
-      <w:bookmarkStart w:id="17" w:name="_Toc101296129"/>
+      <w:bookmarkStart w:id="16" w:name="_Toc101296129"/>
       <w:r>
         <w:t>Module 2</w:t>
       </w:r>
-      <w:bookmarkEnd w:id="17"/>
+      <w:bookmarkEnd w:id="16"/>
     </w:p>
     <w:p>
       <w:pPr>
@@ -7251,13 +7257,2284 @@
         <w:t>UC 018: Bình luận thẻ</w:t>
       </w:r>
     </w:p>
+    <w:p>
+      <w:pPr>
+        <w:rPr>
+          <w:rFonts w:ascii="Arial" w:hAnsi="Arial" w:cs="Arial"/>
+          <w:b/>
+          <w:sz w:val="28"/>
+          <w:szCs w:val="28"/>
+        </w:rPr>
+      </w:pPr>
+      <w:r>
+        <w:br/>
+      </w:r>
+      <w:r>
+        <w:rPr>
+          <w:rFonts w:ascii="Arial" w:hAnsi="Arial" w:cs="Arial"/>
+          <w:b/>
+          <w:sz w:val="28"/>
+          <w:szCs w:val="28"/>
+        </w:rPr>
+        <w:t>Use Case Description</w:t>
+      </w:r>
+    </w:p>
+    <w:tbl>
+      <w:tblPr>
+        <w:tblStyle w:val="TableGrid"/>
+        <w:tblW w:w="0" w:type="auto"/>
+        <w:tblLook w:val="04A0" w:firstRow="1" w:lastRow="0" w:firstColumn="1" w:lastColumn="0" w:noHBand="0" w:noVBand="1"/>
+      </w:tblPr>
+      <w:tblGrid>
+        <w:gridCol w:w="2122"/>
+        <w:gridCol w:w="3543"/>
+        <w:gridCol w:w="1276"/>
+        <w:gridCol w:w="2409"/>
+      </w:tblGrid>
+      <w:tr>
+        <w:tc>
+          <w:tcPr>
+            <w:tcW w:w="2122" w:type="dxa"/>
+            <w:shd w:val="clear" w:color="auto" w:fill="9CC2E5" w:themeFill="accent1" w:themeFillTint="99"/>
+          </w:tcPr>
+          <w:p>
+            <w:pPr>
+              <w:rPr>
+                <w:rFonts w:ascii="Arial" w:hAnsi="Arial" w:cs="Arial"/>
+                <w:b/>
+                <w:sz w:val="28"/>
+                <w:szCs w:val="28"/>
+              </w:rPr>
+            </w:pPr>
+            <w:r>
+              <w:rPr>
+                <w:rFonts w:ascii="Arial" w:hAnsi="Arial" w:cs="Arial"/>
+                <w:b/>
+                <w:sz w:val="28"/>
+                <w:szCs w:val="28"/>
+              </w:rPr>
+              <w:t>Name</w:t>
+            </w:r>
+          </w:p>
+        </w:tc>
+        <w:tc>
+          <w:tcPr>
+            <w:tcW w:w="3543" w:type="dxa"/>
+          </w:tcPr>
+          <w:p>
+            <w:pPr>
+              <w:rPr>
+                <w:rFonts w:ascii="Arial" w:hAnsi="Arial" w:cs="Arial"/>
+                <w:sz w:val="28"/>
+                <w:szCs w:val="28"/>
+              </w:rPr>
+            </w:pPr>
+            <w:r>
+              <w:rPr>
+                <w:rFonts w:ascii="Arial" w:hAnsi="Arial" w:cs="Arial"/>
+                <w:sz w:val="28"/>
+                <w:szCs w:val="28"/>
+              </w:rPr>
+              <w:t>Bình luận thẻ</w:t>
+            </w:r>
+          </w:p>
+        </w:tc>
+        <w:tc>
+          <w:tcPr>
+            <w:tcW w:w="1276" w:type="dxa"/>
+            <w:shd w:val="clear" w:color="auto" w:fill="9CC2E5" w:themeFill="accent1" w:themeFillTint="99"/>
+          </w:tcPr>
+          <w:p>
+            <w:pPr>
+              <w:rPr>
+                <w:rFonts w:ascii="Arial" w:hAnsi="Arial" w:cs="Arial"/>
+                <w:sz w:val="28"/>
+                <w:szCs w:val="28"/>
+              </w:rPr>
+            </w:pPr>
+            <w:r>
+              <w:rPr>
+                <w:rFonts w:ascii="Arial" w:hAnsi="Arial" w:cs="Arial"/>
+                <w:b/>
+                <w:sz w:val="28"/>
+                <w:szCs w:val="28"/>
+              </w:rPr>
+              <w:t>Code</w:t>
+            </w:r>
+          </w:p>
+        </w:tc>
+        <w:tc>
+          <w:tcPr>
+            <w:tcW w:w="2409" w:type="dxa"/>
+          </w:tcPr>
+          <w:p>
+            <w:pPr>
+              <w:rPr>
+                <w:rFonts w:ascii="Arial" w:hAnsi="Arial" w:cs="Arial"/>
+                <w:sz w:val="28"/>
+                <w:szCs w:val="28"/>
+              </w:rPr>
+            </w:pPr>
+            <w:r>
+              <w:rPr>
+                <w:rFonts w:ascii="Arial" w:hAnsi="Arial" w:cs="Arial"/>
+                <w:sz w:val="28"/>
+                <w:szCs w:val="28"/>
+              </w:rPr>
+              <w:t>UC 001</w:t>
+            </w:r>
+          </w:p>
+        </w:tc>
+      </w:tr>
+      <w:tr>
+        <w:tc>
+          <w:tcPr>
+            <w:tcW w:w="2122" w:type="dxa"/>
+            <w:shd w:val="clear" w:color="auto" w:fill="9CC2E5" w:themeFill="accent1" w:themeFillTint="99"/>
+          </w:tcPr>
+          <w:p>
+            <w:pPr>
+              <w:rPr>
+                <w:rFonts w:ascii="Arial" w:hAnsi="Arial" w:cs="Arial"/>
+                <w:b/>
+                <w:sz w:val="28"/>
+                <w:szCs w:val="28"/>
+              </w:rPr>
+            </w:pPr>
+            <w:r>
+              <w:rPr>
+                <w:rFonts w:ascii="Arial" w:hAnsi="Arial" w:cs="Arial"/>
+                <w:b/>
+                <w:sz w:val="28"/>
+                <w:szCs w:val="28"/>
+              </w:rPr>
+              <w:t>Description</w:t>
+            </w:r>
+          </w:p>
+        </w:tc>
+        <w:tc>
+          <w:tcPr>
+            <w:tcW w:w="7228" w:type="dxa"/>
+            <w:gridSpan w:val="3"/>
+          </w:tcPr>
+          <w:p>
+            <w:pPr>
+              <w:rPr>
+                <w:rFonts w:ascii="Arial" w:hAnsi="Arial" w:cs="Arial"/>
+                <w:sz w:val="28"/>
+                <w:szCs w:val="28"/>
+              </w:rPr>
+            </w:pPr>
+            <w:r>
+              <w:rPr>
+                <w:rFonts w:ascii="Arial" w:hAnsi="Arial" w:cs="Arial"/>
+                <w:sz w:val="28"/>
+                <w:szCs w:val="28"/>
+              </w:rPr>
+              <w:t>Cho phép actor đăng bình luận trong một thẻ nằm trong bảng mà họ tham gia</w:t>
+            </w:r>
+          </w:p>
+        </w:tc>
+      </w:tr>
+      <w:tr>
+        <w:tc>
+          <w:tcPr>
+            <w:tcW w:w="2122" w:type="dxa"/>
+            <w:shd w:val="clear" w:color="auto" w:fill="9CC2E5" w:themeFill="accent1" w:themeFillTint="99"/>
+          </w:tcPr>
+          <w:p>
+            <w:pPr>
+              <w:rPr>
+                <w:rFonts w:ascii="Arial" w:hAnsi="Arial" w:cs="Arial"/>
+                <w:b/>
+                <w:sz w:val="28"/>
+                <w:szCs w:val="28"/>
+              </w:rPr>
+            </w:pPr>
+            <w:r>
+              <w:rPr>
+                <w:rFonts w:ascii="Arial" w:hAnsi="Arial" w:cs="Arial"/>
+                <w:b/>
+                <w:sz w:val="28"/>
+                <w:szCs w:val="28"/>
+              </w:rPr>
+              <w:t>Actor</w:t>
+            </w:r>
+          </w:p>
+        </w:tc>
+        <w:tc>
+          <w:tcPr>
+            <w:tcW w:w="3543" w:type="dxa"/>
+          </w:tcPr>
+          <w:p>
+            <w:pPr>
+              <w:rPr>
+                <w:rFonts w:ascii="Arial" w:hAnsi="Arial" w:cs="Arial"/>
+                <w:sz w:val="28"/>
+                <w:szCs w:val="28"/>
+              </w:rPr>
+            </w:pPr>
+            <w:r>
+              <w:rPr>
+                <w:rFonts w:ascii="Arial" w:hAnsi="Arial" w:cs="Arial"/>
+                <w:sz w:val="28"/>
+                <w:szCs w:val="28"/>
+              </w:rPr>
+              <w:t>Người dùng</w:t>
+            </w:r>
+          </w:p>
+        </w:tc>
+        <w:tc>
+          <w:tcPr>
+            <w:tcW w:w="1276" w:type="dxa"/>
+            <w:shd w:val="clear" w:color="auto" w:fill="9CC2E5" w:themeFill="accent1" w:themeFillTint="99"/>
+          </w:tcPr>
+          <w:p>
+            <w:pPr>
+              <w:rPr>
+                <w:rFonts w:ascii="Arial" w:hAnsi="Arial" w:cs="Arial"/>
+                <w:sz w:val="28"/>
+                <w:szCs w:val="28"/>
+              </w:rPr>
+            </w:pPr>
+            <w:r>
+              <w:rPr>
+                <w:rFonts w:ascii="Arial" w:hAnsi="Arial" w:cs="Arial"/>
+                <w:b/>
+                <w:sz w:val="28"/>
+                <w:szCs w:val="28"/>
+              </w:rPr>
+              <w:t>Trigger</w:t>
+            </w:r>
+          </w:p>
+        </w:tc>
+        <w:tc>
+          <w:tcPr>
+            <w:tcW w:w="2409" w:type="dxa"/>
+          </w:tcPr>
+          <w:p>
+            <w:pPr>
+              <w:rPr>
+                <w:rFonts w:ascii="Arial" w:hAnsi="Arial" w:cs="Arial"/>
+                <w:sz w:val="28"/>
+                <w:szCs w:val="28"/>
+              </w:rPr>
+            </w:pPr>
+            <w:r>
+              <w:rPr>
+                <w:rFonts w:ascii="Arial" w:hAnsi="Arial" w:cs="Arial"/>
+                <w:sz w:val="28"/>
+                <w:szCs w:val="28"/>
+              </w:rPr>
+              <w:t>Actor nhấp vào ô “Viết bình luận”</w:t>
+            </w:r>
+          </w:p>
+        </w:tc>
+      </w:tr>
+      <w:tr>
+        <w:tc>
+          <w:tcPr>
+            <w:tcW w:w="2122" w:type="dxa"/>
+            <w:shd w:val="clear" w:color="auto" w:fill="9CC2E5" w:themeFill="accent1" w:themeFillTint="99"/>
+          </w:tcPr>
+          <w:p>
+            <w:pPr>
+              <w:rPr>
+                <w:rFonts w:ascii="Arial" w:hAnsi="Arial" w:cs="Arial"/>
+                <w:b/>
+                <w:sz w:val="28"/>
+                <w:szCs w:val="28"/>
+              </w:rPr>
+            </w:pPr>
+            <w:r>
+              <w:rPr>
+                <w:rFonts w:ascii="Arial" w:hAnsi="Arial" w:cs="Arial"/>
+                <w:b/>
+                <w:sz w:val="28"/>
+                <w:szCs w:val="28"/>
+              </w:rPr>
+              <w:t>Pre-condition</w:t>
+            </w:r>
+          </w:p>
+        </w:tc>
+        <w:tc>
+          <w:tcPr>
+            <w:tcW w:w="7228" w:type="dxa"/>
+            <w:gridSpan w:val="3"/>
+          </w:tcPr>
+          <w:p>
+            <w:pPr>
+              <w:rPr>
+                <w:rFonts w:ascii="Arial" w:hAnsi="Arial" w:cs="Arial"/>
+                <w:sz w:val="28"/>
+                <w:szCs w:val="28"/>
+              </w:rPr>
+            </w:pPr>
+            <w:r>
+              <w:rPr>
+                <w:rFonts w:ascii="Arial" w:hAnsi="Arial" w:cs="Arial"/>
+                <w:sz w:val="28"/>
+                <w:szCs w:val="28"/>
+              </w:rPr>
+              <w:t>Người dùng đăng nhập thành công vào hệ thống</w:t>
+            </w:r>
+          </w:p>
+        </w:tc>
+      </w:tr>
+      <w:tr>
+        <w:tc>
+          <w:tcPr>
+            <w:tcW w:w="2122" w:type="dxa"/>
+            <w:shd w:val="clear" w:color="auto" w:fill="9CC2E5" w:themeFill="accent1" w:themeFillTint="99"/>
+          </w:tcPr>
+          <w:p>
+            <w:pPr>
+              <w:rPr>
+                <w:rFonts w:ascii="Arial" w:hAnsi="Arial" w:cs="Arial"/>
+                <w:b/>
+                <w:sz w:val="28"/>
+                <w:szCs w:val="28"/>
+              </w:rPr>
+            </w:pPr>
+            <w:r>
+              <w:rPr>
+                <w:rFonts w:ascii="Arial" w:hAnsi="Arial" w:cs="Arial"/>
+                <w:b/>
+                <w:sz w:val="28"/>
+                <w:szCs w:val="28"/>
+              </w:rPr>
+              <w:t>Post condition</w:t>
+            </w:r>
+          </w:p>
+        </w:tc>
+        <w:tc>
+          <w:tcPr>
+            <w:tcW w:w="7228" w:type="dxa"/>
+            <w:gridSpan w:val="3"/>
+          </w:tcPr>
+          <w:p>
+            <w:pPr>
+              <w:rPr>
+                <w:rFonts w:ascii="Arial" w:hAnsi="Arial" w:cs="Arial"/>
+                <w:sz w:val="28"/>
+                <w:szCs w:val="28"/>
+              </w:rPr>
+            </w:pPr>
+            <w:r>
+              <w:rPr>
+                <w:rFonts w:ascii="Arial" w:hAnsi="Arial" w:cs="Arial"/>
+                <w:sz w:val="28"/>
+                <w:szCs w:val="28"/>
+              </w:rPr>
+              <w:t>Hệ thống hiển thị bình luận của actor vào danh sách bình luận trong thẻ</w:t>
+            </w:r>
+          </w:p>
+        </w:tc>
+      </w:tr>
+    </w:tbl>
     <w:p/>
     <w:p>
       <w:pPr>
+        <w:rPr>
+          <w:rFonts w:ascii="Arial" w:hAnsi="Arial" w:cs="Arial"/>
+          <w:b/>
+          <w:sz w:val="28"/>
+          <w:szCs w:val="28"/>
+        </w:rPr>
+      </w:pPr>
+      <w:r>
+        <w:rPr>
+          <w:rFonts w:ascii="Arial" w:hAnsi="Arial" w:cs="Arial"/>
+          <w:b/>
+          <w:sz w:val="28"/>
+          <w:szCs w:val="28"/>
+        </w:rPr>
+        <w:t>Activities</w:t>
+      </w:r>
+    </w:p>
+    <w:tbl>
+      <w:tblPr>
+        <w:tblStyle w:val="TableGrid"/>
+        <w:tblW w:w="0" w:type="auto"/>
+        <w:tblLook w:val="04A0" w:firstRow="1" w:lastRow="0" w:firstColumn="1" w:lastColumn="0" w:noHBand="0" w:noVBand="1"/>
+      </w:tblPr>
+      <w:tblGrid>
+        <w:gridCol w:w="4675"/>
+        <w:gridCol w:w="4675"/>
+      </w:tblGrid>
+      <w:tr>
+        <w:tc>
+          <w:tcPr>
+            <w:tcW w:w="4675" w:type="dxa"/>
+            <w:shd w:val="clear" w:color="auto" w:fill="9CC2E5" w:themeFill="accent1" w:themeFillTint="99"/>
+          </w:tcPr>
+          <w:p>
+            <w:pPr>
+              <w:jc w:val="center"/>
+              <w:rPr>
+                <w:rFonts w:ascii="Arial" w:hAnsi="Arial" w:cs="Arial"/>
+                <w:b/>
+                <w:sz w:val="28"/>
+                <w:szCs w:val="28"/>
+              </w:rPr>
+            </w:pPr>
+            <w:r>
+              <w:rPr>
+                <w:rFonts w:ascii="Arial" w:hAnsi="Arial" w:cs="Arial"/>
+                <w:b/>
+                <w:sz w:val="28"/>
+                <w:szCs w:val="28"/>
+              </w:rPr>
+              <w:t>Actor</w:t>
+            </w:r>
+          </w:p>
+        </w:tc>
+        <w:tc>
+          <w:tcPr>
+            <w:tcW w:w="4675" w:type="dxa"/>
+            <w:shd w:val="clear" w:color="auto" w:fill="9CC2E5" w:themeFill="accent1" w:themeFillTint="99"/>
+          </w:tcPr>
+          <w:p>
+            <w:pPr>
+              <w:jc w:val="center"/>
+              <w:rPr>
+                <w:rFonts w:ascii="Arial" w:hAnsi="Arial" w:cs="Arial"/>
+                <w:b/>
+                <w:sz w:val="28"/>
+                <w:szCs w:val="28"/>
+              </w:rPr>
+            </w:pPr>
+            <w:r>
+              <w:rPr>
+                <w:rFonts w:ascii="Arial" w:hAnsi="Arial" w:cs="Arial"/>
+                <w:b/>
+                <w:sz w:val="28"/>
+                <w:szCs w:val="28"/>
+              </w:rPr>
+              <w:t>System</w:t>
+            </w:r>
+          </w:p>
+        </w:tc>
+      </w:tr>
+      <w:tr>
+        <w:tc>
+          <w:tcPr>
+            <w:tcW w:w="9350" w:type="dxa"/>
+            <w:gridSpan w:val="2"/>
+            <w:shd w:val="clear" w:color="auto" w:fill="9CC2E5" w:themeFill="accent1" w:themeFillTint="99"/>
+          </w:tcPr>
+          <w:p>
+            <w:pPr>
+              <w:rPr>
+                <w:rFonts w:ascii="Arial" w:hAnsi="Arial" w:cs="Arial"/>
+                <w:b/>
+                <w:sz w:val="28"/>
+                <w:szCs w:val="28"/>
+              </w:rPr>
+            </w:pPr>
+            <w:r>
+              <w:rPr>
+                <w:rFonts w:ascii="Arial" w:hAnsi="Arial" w:cs="Arial"/>
+                <w:b/>
+                <w:sz w:val="28"/>
+                <w:szCs w:val="28"/>
+              </w:rPr>
+              <w:t>Main flow</w:t>
+            </w:r>
+            <w:r>
+              <w:rPr>
+                <w:rFonts w:ascii="Arial" w:hAnsi="Arial" w:cs="Arial"/>
+                <w:b/>
+                <w:sz w:val="28"/>
+                <w:szCs w:val="28"/>
+              </w:rPr>
+              <w:t>: Người dùng đăng bình luận thành công</w:t>
+            </w:r>
+          </w:p>
+        </w:tc>
+      </w:tr>
+      <w:tr>
+        <w:tc>
+          <w:tcPr>
+            <w:tcW w:w="4675" w:type="dxa"/>
+          </w:tcPr>
+          <w:p>
+            <w:pPr>
+              <w:rPr>
+                <w:rFonts w:ascii="Arial" w:hAnsi="Arial" w:cs="Arial"/>
+                <w:sz w:val="28"/>
+                <w:szCs w:val="28"/>
+              </w:rPr>
+            </w:pPr>
+            <w:r>
+              <w:rPr>
+                <w:rFonts w:ascii="Arial" w:hAnsi="Arial" w:cs="Arial"/>
+                <w:sz w:val="28"/>
+                <w:szCs w:val="28"/>
+              </w:rPr>
+              <w:t>1.</w:t>
+            </w:r>
+            <w:r>
+              <w:rPr>
+                <w:rFonts w:ascii="Arial" w:hAnsi="Arial" w:cs="Arial"/>
+                <w:sz w:val="28"/>
+                <w:szCs w:val="28"/>
+              </w:rPr>
+              <w:t xml:space="preserve"> Actor nhấp chuột vào ô “Viết bình luận” bên trong thẻ </w:t>
+            </w:r>
+          </w:p>
+        </w:tc>
+        <w:tc>
+          <w:tcPr>
+            <w:tcW w:w="4675" w:type="dxa"/>
+          </w:tcPr>
+          <w:p>
+            <w:pPr>
+              <w:rPr>
+                <w:rFonts w:ascii="Arial" w:hAnsi="Arial" w:cs="Arial"/>
+                <w:sz w:val="28"/>
+                <w:szCs w:val="28"/>
+              </w:rPr>
+            </w:pPr>
+            <w:r>
+              <w:rPr>
+                <w:rFonts w:ascii="Arial" w:hAnsi="Arial" w:cs="Arial"/>
+                <w:sz w:val="28"/>
+                <w:szCs w:val="28"/>
+              </w:rPr>
+              <w:t>2.</w:t>
+            </w:r>
+            <w:r>
+              <w:rPr>
+                <w:rFonts w:ascii="Arial" w:hAnsi="Arial" w:cs="Arial"/>
+                <w:sz w:val="28"/>
+                <w:szCs w:val="28"/>
+              </w:rPr>
+              <w:t xml:space="preserve"> Mở rộng ô “Viết bình luận” để hiển thị thêm các mục nhập bình luận và nút “Lưu”</w:t>
+            </w:r>
+          </w:p>
+        </w:tc>
+      </w:tr>
+      <w:tr>
+        <w:tc>
+          <w:tcPr>
+            <w:tcW w:w="4675" w:type="dxa"/>
+          </w:tcPr>
+          <w:p>
+            <w:pPr>
+              <w:rPr>
+                <w:rFonts w:ascii="Arial" w:hAnsi="Arial" w:cs="Arial"/>
+                <w:sz w:val="28"/>
+                <w:szCs w:val="28"/>
+              </w:rPr>
+            </w:pPr>
+            <w:r>
+              <w:rPr>
+                <w:rFonts w:ascii="Arial" w:hAnsi="Arial" w:cs="Arial"/>
+                <w:sz w:val="28"/>
+                <w:szCs w:val="28"/>
+              </w:rPr>
+              <w:t>3. Actor nhập nội dung muốn bình luận, gồm các loại nội dung sau:</w:t>
+            </w:r>
+          </w:p>
+          <w:p>
+            <w:pPr>
+              <w:rPr>
+                <w:rFonts w:ascii="Arial" w:hAnsi="Arial" w:cs="Arial"/>
+                <w:sz w:val="28"/>
+                <w:szCs w:val="28"/>
+              </w:rPr>
+            </w:pPr>
+            <w:r>
+              <w:rPr>
+                <w:rFonts w:ascii="Arial" w:hAnsi="Arial" w:cs="Arial"/>
+                <w:sz w:val="28"/>
+                <w:szCs w:val="28"/>
+              </w:rPr>
+              <w:t xml:space="preserve">     3.1. Văn bản</w:t>
+            </w:r>
+          </w:p>
+          <w:p>
+            <w:pPr>
+              <w:rPr>
+                <w:rFonts w:ascii="Arial" w:hAnsi="Arial" w:cs="Arial"/>
+                <w:sz w:val="28"/>
+                <w:szCs w:val="28"/>
+              </w:rPr>
+            </w:pPr>
+            <w:r>
+              <w:rPr>
+                <w:rFonts w:ascii="Arial" w:hAnsi="Arial" w:cs="Arial"/>
+                <w:sz w:val="28"/>
+                <w:szCs w:val="28"/>
+              </w:rPr>
+              <w:t xml:space="preserve">     3.2. Biểu tượng cảm xúc</w:t>
+            </w:r>
+          </w:p>
+          <w:p>
+            <w:pPr>
+              <w:rPr>
+                <w:rFonts w:ascii="Arial" w:hAnsi="Arial" w:cs="Arial"/>
+                <w:sz w:val="28"/>
+                <w:szCs w:val="28"/>
+              </w:rPr>
+            </w:pPr>
+            <w:r>
+              <w:rPr>
+                <w:rFonts w:ascii="Arial" w:hAnsi="Arial" w:cs="Arial"/>
+                <w:sz w:val="28"/>
+                <w:szCs w:val="28"/>
+              </w:rPr>
+              <w:lastRenderedPageBreak/>
+              <w:t xml:space="preserve">     3.3. Tệp đính kèm</w:t>
+            </w:r>
+          </w:p>
+          <w:p>
+            <w:pPr>
+              <w:rPr>
+                <w:rFonts w:ascii="Arial" w:hAnsi="Arial" w:cs="Arial"/>
+                <w:sz w:val="28"/>
+                <w:szCs w:val="28"/>
+              </w:rPr>
+            </w:pPr>
+            <w:r>
+              <w:rPr>
+                <w:rFonts w:ascii="Arial" w:hAnsi="Arial" w:cs="Arial"/>
+                <w:sz w:val="28"/>
+                <w:szCs w:val="28"/>
+              </w:rPr>
+              <w:t xml:space="preserve">     3.4. Đề cập thành viên</w:t>
+            </w:r>
+          </w:p>
+          <w:p>
+            <w:pPr>
+              <w:rPr>
+                <w:rFonts w:ascii="Arial" w:hAnsi="Arial" w:cs="Arial"/>
+                <w:sz w:val="28"/>
+                <w:szCs w:val="28"/>
+              </w:rPr>
+            </w:pPr>
+            <w:r>
+              <w:rPr>
+                <w:rFonts w:ascii="Arial" w:hAnsi="Arial" w:cs="Arial"/>
+                <w:sz w:val="28"/>
+                <w:szCs w:val="28"/>
+              </w:rPr>
+              <w:t xml:space="preserve">     3.5. Đề cập thẻ hoặc bảng khác</w:t>
+            </w:r>
+          </w:p>
+          <w:p>
+            <w:pPr>
+              <w:rPr>
+                <w:rFonts w:ascii="Arial" w:hAnsi="Arial" w:cs="Arial"/>
+                <w:sz w:val="28"/>
+                <w:szCs w:val="28"/>
+              </w:rPr>
+            </w:pPr>
+            <w:r>
+              <w:rPr>
+                <w:rFonts w:ascii="Arial" w:hAnsi="Arial" w:cs="Arial"/>
+                <w:sz w:val="28"/>
+                <w:szCs w:val="28"/>
+              </w:rPr>
+              <w:t>4. Actor bấm nút “Lưu”</w:t>
+            </w:r>
+          </w:p>
+        </w:tc>
+        <w:tc>
+          <w:tcPr>
+            <w:tcW w:w="4675" w:type="dxa"/>
+          </w:tcPr>
+          <w:p>
+            <w:pPr>
+              <w:rPr>
+                <w:rFonts w:ascii="Arial" w:hAnsi="Arial" w:cs="Arial"/>
+                <w:sz w:val="28"/>
+                <w:szCs w:val="28"/>
+              </w:rPr>
+            </w:pPr>
+            <w:r>
+              <w:rPr>
+                <w:rFonts w:ascii="Arial" w:hAnsi="Arial" w:cs="Arial"/>
+                <w:sz w:val="28"/>
+                <w:szCs w:val="28"/>
+              </w:rPr>
+              <w:lastRenderedPageBreak/>
+              <w:t>5. Hệ thống lưu bình luận của actor</w:t>
+            </w:r>
+          </w:p>
+          <w:p>
+            <w:pPr>
+              <w:rPr>
+                <w:rFonts w:ascii="Arial" w:hAnsi="Arial" w:cs="Arial"/>
+                <w:sz w:val="28"/>
+                <w:szCs w:val="28"/>
+              </w:rPr>
+            </w:pPr>
+            <w:r>
+              <w:rPr>
+                <w:rFonts w:ascii="Arial" w:hAnsi="Arial" w:cs="Arial"/>
+                <w:sz w:val="28"/>
+                <w:szCs w:val="28"/>
+              </w:rPr>
+              <w:t xml:space="preserve">6. Hệ thống hiển thị nội dung và thời gian bình luận của actor vào </w:t>
+            </w:r>
+            <w:r>
+              <w:rPr>
+                <w:rFonts w:ascii="Arial" w:hAnsi="Arial" w:cs="Arial"/>
+                <w:sz w:val="28"/>
+                <w:szCs w:val="28"/>
+              </w:rPr>
+              <w:lastRenderedPageBreak/>
+              <w:t>danh sách bình luận</w:t>
+            </w:r>
+            <w:r>
+              <w:rPr>
+                <w:rFonts w:ascii="Arial" w:hAnsi="Arial" w:cs="Arial"/>
+                <w:sz w:val="28"/>
+                <w:szCs w:val="28"/>
+              </w:rPr>
+              <w:t>, cách hiển thị nội dung của hệ thống:</w:t>
+            </w:r>
+          </w:p>
+          <w:p>
+            <w:pPr>
+              <w:rPr>
+                <w:rFonts w:ascii="Arial" w:hAnsi="Arial" w:cs="Arial"/>
+                <w:sz w:val="28"/>
+                <w:szCs w:val="28"/>
+              </w:rPr>
+            </w:pPr>
+            <w:r>
+              <w:rPr>
+                <w:rFonts w:ascii="Arial" w:hAnsi="Arial" w:cs="Arial"/>
+                <w:sz w:val="28"/>
+                <w:szCs w:val="28"/>
+              </w:rPr>
+              <w:t>- Văn bản</w:t>
+            </w:r>
+            <w:r>
+              <w:rPr>
+                <w:rFonts w:ascii="Arial" w:hAnsi="Arial" w:cs="Arial"/>
+                <w:sz w:val="28"/>
+                <w:szCs w:val="28"/>
+              </w:rPr>
+              <w:t>:</w:t>
+            </w:r>
+          </w:p>
+          <w:p>
+            <w:pPr>
+              <w:rPr>
+                <w:rFonts w:ascii="Arial" w:hAnsi="Arial" w:cs="Arial"/>
+                <w:sz w:val="28"/>
+                <w:szCs w:val="28"/>
+              </w:rPr>
+            </w:pPr>
+            <w:r>
+              <w:rPr>
+                <w:rFonts w:ascii="Arial" w:hAnsi="Arial" w:cs="Arial"/>
+                <w:sz w:val="28"/>
+                <w:szCs w:val="28"/>
+              </w:rPr>
+              <w:t xml:space="preserve">- </w:t>
+            </w:r>
+            <w:r>
+              <w:rPr>
+                <w:rFonts w:ascii="Arial" w:hAnsi="Arial" w:cs="Arial"/>
+                <w:sz w:val="28"/>
+                <w:szCs w:val="28"/>
+              </w:rPr>
+              <w:t>Biểu tượng cảm xúc</w:t>
+            </w:r>
+          </w:p>
+          <w:p>
+            <w:pPr>
+              <w:rPr>
+                <w:rFonts w:ascii="Arial" w:hAnsi="Arial" w:cs="Arial"/>
+                <w:sz w:val="28"/>
+                <w:szCs w:val="28"/>
+              </w:rPr>
+            </w:pPr>
+            <w:r>
+              <w:rPr>
+                <w:rFonts w:ascii="Arial" w:hAnsi="Arial" w:cs="Arial"/>
+                <w:sz w:val="28"/>
+                <w:szCs w:val="28"/>
+              </w:rPr>
+              <w:t>-Tệp đính kèm</w:t>
+            </w:r>
+          </w:p>
+          <w:p>
+            <w:pPr>
+              <w:rPr>
+                <w:rFonts w:ascii="Arial" w:hAnsi="Arial" w:cs="Arial"/>
+                <w:sz w:val="28"/>
+                <w:szCs w:val="28"/>
+              </w:rPr>
+            </w:pPr>
+            <w:r>
+              <w:rPr>
+                <w:rFonts w:ascii="Arial" w:hAnsi="Arial" w:cs="Arial"/>
+                <w:sz w:val="28"/>
+                <w:szCs w:val="28"/>
+              </w:rPr>
+              <w:t>-Bảng/thẻ đính kèm</w:t>
+            </w:r>
+          </w:p>
+          <w:p>
+            <w:pPr>
+              <w:rPr>
+                <w:rFonts w:ascii="Arial" w:hAnsi="Arial" w:cs="Arial"/>
+                <w:sz w:val="28"/>
+                <w:szCs w:val="28"/>
+              </w:rPr>
+            </w:pPr>
+            <w:r>
+              <w:rPr>
+                <w:rFonts w:ascii="Arial" w:hAnsi="Arial" w:cs="Arial"/>
+                <w:sz w:val="28"/>
+                <w:szCs w:val="28"/>
+              </w:rPr>
+              <w:t>-Thành viên</w:t>
+            </w:r>
+          </w:p>
+        </w:tc>
+      </w:tr>
+      <w:tr>
+        <w:tc>
+          <w:tcPr>
+            <w:tcW w:w="9350" w:type="dxa"/>
+            <w:gridSpan w:val="2"/>
+            <w:shd w:val="clear" w:color="auto" w:fill="9CC2E5" w:themeFill="accent1" w:themeFillTint="99"/>
+          </w:tcPr>
+          <w:p>
+            <w:pPr>
+              <w:rPr>
+                <w:rFonts w:ascii="Arial" w:hAnsi="Arial" w:cs="Arial"/>
+                <w:b/>
+                <w:sz w:val="28"/>
+                <w:szCs w:val="28"/>
+              </w:rPr>
+            </w:pPr>
+            <w:r>
+              <w:rPr>
+                <w:rFonts w:ascii="Arial" w:hAnsi="Arial" w:cs="Arial"/>
+                <w:b/>
+                <w:sz w:val="28"/>
+                <w:szCs w:val="28"/>
+              </w:rPr>
+              <w:lastRenderedPageBreak/>
+              <w:t>Sub flow</w:t>
+            </w:r>
+            <w:r>
+              <w:rPr>
+                <w:rFonts w:ascii="Arial" w:hAnsi="Arial" w:cs="Arial"/>
+                <w:b/>
+                <w:sz w:val="28"/>
+                <w:szCs w:val="28"/>
+              </w:rPr>
+              <w:t xml:space="preserve"> </w:t>
+            </w:r>
+            <w:r>
+              <w:rPr>
+                <w:rFonts w:ascii="Arial" w:hAnsi="Arial" w:cs="Arial"/>
+                <w:b/>
+                <w:sz w:val="28"/>
+                <w:szCs w:val="28"/>
+              </w:rPr>
+              <w:t>3.</w:t>
+            </w:r>
+            <w:r>
+              <w:rPr>
+                <w:rFonts w:ascii="Arial" w:hAnsi="Arial" w:cs="Arial"/>
+                <w:b/>
+                <w:sz w:val="28"/>
+                <w:szCs w:val="28"/>
+              </w:rPr>
+              <w:t>1:</w:t>
+            </w:r>
+            <w:r>
+              <w:rPr>
+                <w:rFonts w:ascii="Arial" w:hAnsi="Arial" w:cs="Arial"/>
+                <w:b/>
+                <w:sz w:val="28"/>
+                <w:szCs w:val="28"/>
+              </w:rPr>
+              <w:t xml:space="preserve"> </w:t>
+            </w:r>
+            <w:r>
+              <w:rPr>
+                <w:rFonts w:ascii="Arial" w:hAnsi="Arial" w:cs="Arial"/>
+                <w:b/>
+                <w:sz w:val="28"/>
+                <w:szCs w:val="28"/>
+              </w:rPr>
+              <w:t>Người dùng thêm văn bản vào bình luận</w:t>
+            </w:r>
+          </w:p>
+        </w:tc>
+      </w:tr>
+      <w:tr>
+        <w:tc>
+          <w:tcPr>
+            <w:tcW w:w="4675" w:type="dxa"/>
+          </w:tcPr>
+          <w:p>
+            <w:pPr>
+              <w:rPr>
+                <w:rFonts w:ascii="Arial" w:hAnsi="Arial" w:cs="Arial"/>
+                <w:sz w:val="28"/>
+                <w:szCs w:val="28"/>
+              </w:rPr>
+            </w:pPr>
+            <w:r>
+              <w:rPr>
+                <w:rFonts w:ascii="Arial" w:hAnsi="Arial" w:cs="Arial"/>
+                <w:sz w:val="28"/>
+                <w:szCs w:val="28"/>
+              </w:rPr>
+              <w:t>1.</w:t>
+            </w:r>
+            <w:r>
+              <w:rPr>
+                <w:rFonts w:ascii="Arial" w:hAnsi="Arial" w:cs="Arial"/>
+                <w:sz w:val="28"/>
+                <w:szCs w:val="28"/>
+              </w:rPr>
+              <w:t xml:space="preserve"> Actor</w:t>
+            </w:r>
+            <w:r>
+              <w:rPr>
+                <w:rFonts w:ascii="Arial" w:hAnsi="Arial" w:cs="Arial"/>
+                <w:sz w:val="28"/>
+                <w:szCs w:val="28"/>
+              </w:rPr>
+              <w:t xml:space="preserve"> nhập nội dung văn bản vào ô bằng cách gõ trên bàn phím</w:t>
+            </w:r>
+          </w:p>
+        </w:tc>
+        <w:tc>
+          <w:tcPr>
+            <w:tcW w:w="4675" w:type="dxa"/>
+          </w:tcPr>
+          <w:p>
+            <w:pPr>
+              <w:rPr>
+                <w:rFonts w:ascii="Arial" w:hAnsi="Arial" w:cs="Arial"/>
+                <w:sz w:val="28"/>
+                <w:szCs w:val="28"/>
+              </w:rPr>
+            </w:pPr>
+          </w:p>
+        </w:tc>
+      </w:tr>
+      <w:tr>
+        <w:tc>
+          <w:tcPr>
+            <w:tcW w:w="9350" w:type="dxa"/>
+            <w:gridSpan w:val="2"/>
+            <w:shd w:val="clear" w:color="auto" w:fill="9CC2E5" w:themeFill="accent1" w:themeFillTint="99"/>
+          </w:tcPr>
+          <w:p>
+            <w:pPr>
+              <w:rPr>
+                <w:rFonts w:ascii="Arial" w:hAnsi="Arial" w:cs="Arial"/>
+                <w:b/>
+                <w:sz w:val="28"/>
+                <w:szCs w:val="28"/>
+              </w:rPr>
+            </w:pPr>
+            <w:r>
+              <w:rPr>
+                <w:rFonts w:ascii="Arial" w:hAnsi="Arial" w:cs="Arial"/>
+                <w:b/>
+                <w:sz w:val="28"/>
+                <w:szCs w:val="28"/>
+              </w:rPr>
+              <w:t xml:space="preserve">Sub flow </w:t>
+            </w:r>
+            <w:r>
+              <w:rPr>
+                <w:rFonts w:ascii="Arial" w:hAnsi="Arial" w:cs="Arial"/>
+                <w:b/>
+                <w:sz w:val="28"/>
+                <w:szCs w:val="28"/>
+              </w:rPr>
+              <w:t>3.</w:t>
+            </w:r>
+            <w:r>
+              <w:rPr>
+                <w:rFonts w:ascii="Arial" w:hAnsi="Arial" w:cs="Arial"/>
+                <w:b/>
+                <w:sz w:val="28"/>
+                <w:szCs w:val="28"/>
+              </w:rPr>
+              <w:t>2:</w:t>
+            </w:r>
+            <w:r>
+              <w:rPr>
+                <w:rFonts w:ascii="Arial" w:hAnsi="Arial" w:cs="Arial"/>
+                <w:b/>
+                <w:sz w:val="28"/>
+                <w:szCs w:val="28"/>
+              </w:rPr>
+              <w:t xml:space="preserve"> Người dùng thêm biểu tượng cảm xúc vào bình luận</w:t>
+            </w:r>
+          </w:p>
+        </w:tc>
+      </w:tr>
+      <w:tr>
+        <w:tc>
+          <w:tcPr>
+            <w:tcW w:w="4675" w:type="dxa"/>
+          </w:tcPr>
+          <w:p>
+            <w:pPr>
+              <w:rPr>
+                <w:rFonts w:ascii="Arial" w:hAnsi="Arial" w:cs="Arial"/>
+                <w:sz w:val="28"/>
+                <w:szCs w:val="28"/>
+              </w:rPr>
+            </w:pPr>
+            <w:r>
+              <w:rPr>
+                <w:rFonts w:ascii="Arial" w:hAnsi="Arial" w:cs="Arial"/>
+                <w:sz w:val="28"/>
+                <w:szCs w:val="28"/>
+              </w:rPr>
+              <w:t>1.</w:t>
+            </w:r>
+            <w:r>
+              <w:rPr>
+                <w:rFonts w:ascii="Arial" w:hAnsi="Arial" w:cs="Arial"/>
+                <w:sz w:val="28"/>
+                <w:szCs w:val="28"/>
+              </w:rPr>
+              <w:t xml:space="preserve"> Actor bấm vào icon hình mặt cười </w:t>
+            </w:r>
+          </w:p>
+        </w:tc>
+        <w:tc>
+          <w:tcPr>
+            <w:tcW w:w="4675" w:type="dxa"/>
+          </w:tcPr>
+          <w:p>
+            <w:pPr>
+              <w:rPr>
+                <w:rFonts w:ascii="Arial" w:hAnsi="Arial" w:cs="Arial"/>
+                <w:sz w:val="28"/>
+                <w:szCs w:val="28"/>
+              </w:rPr>
+            </w:pPr>
+            <w:r>
+              <w:rPr>
+                <w:rFonts w:ascii="Arial" w:hAnsi="Arial" w:cs="Arial"/>
+                <w:sz w:val="28"/>
+                <w:szCs w:val="28"/>
+              </w:rPr>
+              <w:t>2. Hệ thống hiển thị một pop up bên dưới icon, pop up gồm có:</w:t>
+            </w:r>
+          </w:p>
+          <w:p>
+            <w:pPr>
+              <w:rPr>
+                <w:rFonts w:ascii="Arial" w:hAnsi="Arial" w:cs="Arial"/>
+                <w:sz w:val="28"/>
+                <w:szCs w:val="28"/>
+              </w:rPr>
+            </w:pPr>
+            <w:r>
+              <w:rPr>
+                <w:rFonts w:ascii="Arial" w:hAnsi="Arial" w:cs="Arial"/>
+                <w:sz w:val="28"/>
+                <w:szCs w:val="28"/>
+              </w:rPr>
+              <w:t xml:space="preserve">     - Ô tìm kiếm icon</w:t>
+            </w:r>
+          </w:p>
+          <w:p>
+            <w:pPr>
+              <w:rPr>
+                <w:rFonts w:ascii="Arial" w:hAnsi="Arial" w:cs="Arial"/>
+                <w:sz w:val="28"/>
+                <w:szCs w:val="28"/>
+              </w:rPr>
+            </w:pPr>
+            <w:r>
+              <w:rPr>
+                <w:rFonts w:ascii="Arial" w:hAnsi="Arial" w:cs="Arial"/>
+                <w:sz w:val="28"/>
+                <w:szCs w:val="28"/>
+              </w:rPr>
+              <w:t xml:space="preserve">     - Danh sách icon</w:t>
+            </w:r>
+          </w:p>
+        </w:tc>
+      </w:tr>
+      <w:tr>
+        <w:tc>
+          <w:tcPr>
+            <w:tcW w:w="4675" w:type="dxa"/>
+          </w:tcPr>
+          <w:p>
+            <w:pPr>
+              <w:rPr>
+                <w:rFonts w:ascii="Arial" w:hAnsi="Arial" w:cs="Arial"/>
+                <w:sz w:val="28"/>
+                <w:szCs w:val="28"/>
+              </w:rPr>
+            </w:pPr>
+            <w:r>
+              <w:rPr>
+                <w:rFonts w:ascii="Arial" w:hAnsi="Arial" w:cs="Arial"/>
+                <w:sz w:val="28"/>
+                <w:szCs w:val="28"/>
+              </w:rPr>
+              <w:t>3. Actor nhập từ khóa cho icon muốn tìm vào ô tìm kiếm</w:t>
+            </w:r>
+          </w:p>
+        </w:tc>
+        <w:tc>
+          <w:tcPr>
+            <w:tcW w:w="4675" w:type="dxa"/>
+          </w:tcPr>
+          <w:p>
+            <w:pPr>
+              <w:rPr>
+                <w:rFonts w:ascii="Arial" w:hAnsi="Arial" w:cs="Arial"/>
+                <w:sz w:val="28"/>
+                <w:szCs w:val="28"/>
+              </w:rPr>
+            </w:pPr>
+            <w:r>
+              <w:rPr>
+                <w:rFonts w:ascii="Arial" w:hAnsi="Arial" w:cs="Arial"/>
+                <w:sz w:val="28"/>
+                <w:szCs w:val="28"/>
+              </w:rPr>
+              <w:t>4. Hệ thống hiển thị danh sách icon có tên chứa nội dung trong từ khóa được nhập vào</w:t>
+            </w:r>
+          </w:p>
+        </w:tc>
+      </w:tr>
+      <w:tr>
+        <w:tc>
+          <w:tcPr>
+            <w:tcW w:w="4675" w:type="dxa"/>
+          </w:tcPr>
+          <w:p>
+            <w:pPr>
+              <w:rPr>
+                <w:rFonts w:ascii="Arial" w:hAnsi="Arial" w:cs="Arial"/>
+                <w:sz w:val="28"/>
+                <w:szCs w:val="28"/>
+              </w:rPr>
+            </w:pPr>
+            <w:r>
+              <w:rPr>
+                <w:rFonts w:ascii="Arial" w:hAnsi="Arial" w:cs="Arial"/>
+                <w:sz w:val="28"/>
+                <w:szCs w:val="28"/>
+              </w:rPr>
+              <w:t>5. Actor chọn 1 icon trong danh sách</w:t>
+            </w:r>
+          </w:p>
+        </w:tc>
+        <w:tc>
+          <w:tcPr>
+            <w:tcW w:w="4675" w:type="dxa"/>
+          </w:tcPr>
+          <w:p>
+            <w:pPr>
+              <w:rPr>
+                <w:rFonts w:ascii="Arial" w:hAnsi="Arial" w:cs="Arial"/>
+                <w:sz w:val="28"/>
+                <w:szCs w:val="28"/>
+              </w:rPr>
+            </w:pPr>
+            <w:r>
+              <w:rPr>
+                <w:rFonts w:ascii="Arial" w:hAnsi="Arial" w:cs="Arial"/>
+                <w:sz w:val="28"/>
+                <w:szCs w:val="28"/>
+              </w:rPr>
+              <w:t>6.Hệ thống thêm icon người dùng chọn vào sau con trỏ chuột trong ô “Viết bình luận”</w:t>
+            </w:r>
+          </w:p>
+        </w:tc>
+      </w:tr>
+      <w:tr>
+        <w:tc>
+          <w:tcPr>
+            <w:tcW w:w="9350" w:type="dxa"/>
+            <w:gridSpan w:val="2"/>
+            <w:shd w:val="clear" w:color="auto" w:fill="9CC2E5" w:themeFill="accent1" w:themeFillTint="99"/>
+          </w:tcPr>
+          <w:p>
+            <w:pPr>
+              <w:rPr>
+                <w:rFonts w:ascii="Arial" w:hAnsi="Arial" w:cs="Arial"/>
+                <w:b/>
+                <w:sz w:val="28"/>
+                <w:szCs w:val="28"/>
+              </w:rPr>
+            </w:pPr>
+            <w:r>
+              <w:rPr>
+                <w:rFonts w:ascii="Arial" w:hAnsi="Arial" w:cs="Arial"/>
+                <w:b/>
+                <w:sz w:val="28"/>
+                <w:szCs w:val="28"/>
+              </w:rPr>
+              <w:t xml:space="preserve">Sub flow </w:t>
+            </w:r>
+            <w:r>
+              <w:rPr>
+                <w:rFonts w:ascii="Arial" w:hAnsi="Arial" w:cs="Arial"/>
+                <w:b/>
+                <w:sz w:val="28"/>
+                <w:szCs w:val="28"/>
+              </w:rPr>
+              <w:t>3.</w:t>
+            </w:r>
+            <w:r>
+              <w:rPr>
+                <w:rFonts w:ascii="Arial" w:hAnsi="Arial" w:cs="Arial"/>
+                <w:b/>
+                <w:sz w:val="28"/>
+                <w:szCs w:val="28"/>
+              </w:rPr>
+              <w:t>3:</w:t>
+            </w:r>
+            <w:r>
+              <w:rPr>
+                <w:rFonts w:ascii="Arial" w:hAnsi="Arial" w:cs="Arial"/>
+                <w:b/>
+                <w:sz w:val="28"/>
+                <w:szCs w:val="28"/>
+              </w:rPr>
+              <w:t xml:space="preserve"> Người dùng thêm tệp đính kèm vào bình luận</w:t>
+            </w:r>
+          </w:p>
+        </w:tc>
+      </w:tr>
+      <w:tr>
+        <w:tc>
+          <w:tcPr>
+            <w:tcW w:w="4675" w:type="dxa"/>
+          </w:tcPr>
+          <w:p>
+            <w:pPr>
+              <w:rPr>
+                <w:rFonts w:ascii="Arial" w:hAnsi="Arial" w:cs="Arial"/>
+                <w:sz w:val="28"/>
+                <w:szCs w:val="28"/>
+              </w:rPr>
+            </w:pPr>
+            <w:r>
+              <w:rPr>
+                <w:rFonts w:ascii="Arial" w:hAnsi="Arial" w:cs="Arial"/>
+                <w:sz w:val="28"/>
+                <w:szCs w:val="28"/>
+              </w:rPr>
+              <w:t>1. Actor nhấp vào icon hình Kẹp giấy</w:t>
+            </w:r>
+          </w:p>
+        </w:tc>
+        <w:tc>
+          <w:tcPr>
+            <w:tcW w:w="4675" w:type="dxa"/>
+          </w:tcPr>
+          <w:p>
+            <w:pPr>
+              <w:rPr>
+                <w:rFonts w:ascii="Arial" w:hAnsi="Arial" w:cs="Arial"/>
+                <w:sz w:val="28"/>
+                <w:szCs w:val="28"/>
+              </w:rPr>
+            </w:pPr>
+            <w:r>
+              <w:rPr>
+                <w:rFonts w:ascii="Arial" w:hAnsi="Arial" w:cs="Arial"/>
+                <w:sz w:val="28"/>
+                <w:szCs w:val="28"/>
+              </w:rPr>
+              <w:t>2. Hệ thống hiển thị một pop up bên dưới icon, pop up gồm có:</w:t>
+            </w:r>
+          </w:p>
+          <w:p>
+            <w:pPr>
+              <w:rPr>
+                <w:rFonts w:ascii="Arial" w:hAnsi="Arial" w:cs="Arial"/>
+                <w:sz w:val="28"/>
+                <w:szCs w:val="28"/>
+              </w:rPr>
+            </w:pPr>
+            <w:r>
+              <w:rPr>
+                <w:rFonts w:ascii="Arial" w:hAnsi="Arial" w:cs="Arial"/>
+                <w:sz w:val="28"/>
+                <w:szCs w:val="28"/>
+              </w:rPr>
+              <w:t xml:space="preserve">     -Nút “Đính kèm từ máy tính”</w:t>
+            </w:r>
+          </w:p>
+          <w:p>
+            <w:pPr>
+              <w:rPr>
+                <w:rFonts w:ascii="Arial" w:hAnsi="Arial" w:cs="Arial"/>
+                <w:sz w:val="28"/>
+                <w:szCs w:val="28"/>
+              </w:rPr>
+            </w:pPr>
+            <w:r>
+              <w:rPr>
+                <w:rFonts w:ascii="Arial" w:hAnsi="Arial" w:cs="Arial"/>
+                <w:sz w:val="28"/>
+                <w:szCs w:val="28"/>
+              </w:rPr>
+              <w:t xml:space="preserve">     -Ô “Đính kèm liên kết”</w:t>
+            </w:r>
+          </w:p>
+          <w:p>
+            <w:pPr>
+              <w:rPr>
+                <w:rFonts w:ascii="Arial" w:hAnsi="Arial" w:cs="Arial"/>
+                <w:sz w:val="28"/>
+                <w:szCs w:val="28"/>
+              </w:rPr>
+            </w:pPr>
+            <w:r>
+              <w:rPr>
+                <w:rFonts w:ascii="Arial" w:hAnsi="Arial" w:cs="Arial"/>
+                <w:sz w:val="28"/>
+                <w:szCs w:val="28"/>
+              </w:rPr>
+              <w:t xml:space="preserve">     -Nút “Đính kèm”</w:t>
+            </w:r>
+          </w:p>
+        </w:tc>
+      </w:tr>
+      <w:tr>
+        <w:tc>
+          <w:tcPr>
+            <w:tcW w:w="4675" w:type="dxa"/>
+          </w:tcPr>
+          <w:p>
+            <w:pPr>
+              <w:rPr>
+                <w:rFonts w:ascii="Arial" w:hAnsi="Arial" w:cs="Arial"/>
+                <w:sz w:val="28"/>
+                <w:szCs w:val="28"/>
+              </w:rPr>
+            </w:pPr>
+            <w:r>
+              <w:rPr>
+                <w:rFonts w:ascii="Arial" w:hAnsi="Arial" w:cs="Arial"/>
+                <w:sz w:val="28"/>
+                <w:szCs w:val="28"/>
+              </w:rPr>
+              <w:t>3</w:t>
+            </w:r>
+            <w:r>
+              <w:rPr>
+                <w:rFonts w:ascii="Arial" w:hAnsi="Arial" w:cs="Arial"/>
+                <w:sz w:val="28"/>
+                <w:szCs w:val="28"/>
+              </w:rPr>
+              <w:t>.1</w:t>
+            </w:r>
+            <w:r>
+              <w:rPr>
+                <w:rFonts w:ascii="Arial" w:hAnsi="Arial" w:cs="Arial"/>
+                <w:sz w:val="28"/>
+                <w:szCs w:val="28"/>
+              </w:rPr>
+              <w:t xml:space="preserve">. </w:t>
+            </w:r>
+            <w:r>
+              <w:rPr>
+                <w:rFonts w:ascii="Arial" w:hAnsi="Arial" w:cs="Arial"/>
+                <w:sz w:val="28"/>
+                <w:szCs w:val="28"/>
+              </w:rPr>
+              <w:t>Actor</w:t>
+            </w:r>
+            <w:r>
+              <w:rPr>
+                <w:rFonts w:ascii="Arial" w:hAnsi="Arial" w:cs="Arial"/>
+                <w:sz w:val="28"/>
+                <w:szCs w:val="28"/>
+              </w:rPr>
+              <w:t xml:space="preserve"> bấm nút “Đính kèm từ máy tính”</w:t>
+            </w:r>
+          </w:p>
+        </w:tc>
+        <w:tc>
+          <w:tcPr>
+            <w:tcW w:w="4675" w:type="dxa"/>
+          </w:tcPr>
+          <w:p>
+            <w:pPr>
+              <w:rPr>
+                <w:rFonts w:ascii="Arial" w:hAnsi="Arial" w:cs="Arial"/>
+                <w:sz w:val="28"/>
+                <w:szCs w:val="28"/>
+              </w:rPr>
+            </w:pPr>
+            <w:r>
+              <w:rPr>
+                <w:rFonts w:ascii="Arial" w:hAnsi="Arial" w:cs="Arial"/>
+                <w:sz w:val="28"/>
+                <w:szCs w:val="28"/>
+              </w:rPr>
+              <w:t xml:space="preserve">4. Hệ thống hiển thị cây thư mục trong máy của Actor </w:t>
+            </w:r>
+          </w:p>
+        </w:tc>
+      </w:tr>
+      <w:tr>
+        <w:tc>
+          <w:tcPr>
+            <w:tcW w:w="4675" w:type="dxa"/>
+          </w:tcPr>
+          <w:p>
+            <w:pPr>
+              <w:rPr>
+                <w:rFonts w:ascii="Arial" w:hAnsi="Arial" w:cs="Arial"/>
+                <w:sz w:val="28"/>
+                <w:szCs w:val="28"/>
+              </w:rPr>
+            </w:pPr>
+            <w:r>
+              <w:rPr>
+                <w:rFonts w:ascii="Arial" w:hAnsi="Arial" w:cs="Arial"/>
+                <w:sz w:val="28"/>
+                <w:szCs w:val="28"/>
+              </w:rPr>
+              <w:t>5. Actor chọn file muốn đính kèm từ cây thư mục và nhấp open</w:t>
+            </w:r>
+            <w:r>
+              <w:rPr>
+                <w:rFonts w:ascii="Arial" w:hAnsi="Arial" w:cs="Arial"/>
+                <w:sz w:val="28"/>
+                <w:szCs w:val="28"/>
+              </w:rPr>
+              <w:t>, hoặc nhấp đúp và file muốn đính kèm</w:t>
+            </w:r>
+          </w:p>
+        </w:tc>
+        <w:tc>
+          <w:tcPr>
+            <w:tcW w:w="4675" w:type="dxa"/>
+          </w:tcPr>
+          <w:p>
+            <w:pPr>
+              <w:rPr>
+                <w:rFonts w:ascii="Arial" w:hAnsi="Arial" w:cs="Arial"/>
+                <w:sz w:val="28"/>
+                <w:szCs w:val="28"/>
+              </w:rPr>
+            </w:pPr>
+            <w:r>
+              <w:rPr>
+                <w:rFonts w:ascii="Arial" w:hAnsi="Arial" w:cs="Arial"/>
+                <w:sz w:val="28"/>
+                <w:szCs w:val="28"/>
+              </w:rPr>
+              <w:t xml:space="preserve">6. Hệ thống tải file của actor lên và hiển thị </w:t>
+            </w:r>
+            <w:r>
+              <w:rPr>
+                <w:rFonts w:ascii="Arial" w:hAnsi="Arial" w:cs="Arial"/>
+                <w:sz w:val="28"/>
+                <w:szCs w:val="28"/>
+              </w:rPr>
+              <w:t xml:space="preserve">tên file trong dấu “[]”, </w:t>
+            </w:r>
+            <w:r>
+              <w:rPr>
+                <w:rFonts w:ascii="Arial" w:hAnsi="Arial" w:cs="Arial"/>
+                <w:sz w:val="28"/>
+                <w:szCs w:val="28"/>
+              </w:rPr>
+              <w:t xml:space="preserve">đường dẫn file </w:t>
+            </w:r>
+            <w:r>
+              <w:rPr>
+                <w:rFonts w:ascii="Arial" w:hAnsi="Arial" w:cs="Arial"/>
+                <w:sz w:val="28"/>
+                <w:szCs w:val="28"/>
+              </w:rPr>
+              <w:t xml:space="preserve">trong dấu “()” </w:t>
+            </w:r>
+            <w:r>
+              <w:rPr>
+                <w:rFonts w:ascii="Arial" w:hAnsi="Arial" w:cs="Arial"/>
+                <w:sz w:val="28"/>
+                <w:szCs w:val="28"/>
+              </w:rPr>
+              <w:t>vào sau con trỏ chuột trong ô “Viết bình luận”</w:t>
+            </w:r>
+          </w:p>
+        </w:tc>
+      </w:tr>
+      <w:tr>
+        <w:tc>
+          <w:tcPr>
+            <w:tcW w:w="4675" w:type="dxa"/>
+          </w:tcPr>
+          <w:p>
+            <w:pPr>
+              <w:rPr>
+                <w:rFonts w:ascii="Arial" w:hAnsi="Arial" w:cs="Arial"/>
+                <w:sz w:val="28"/>
+                <w:szCs w:val="28"/>
+              </w:rPr>
+            </w:pPr>
+            <w:r>
+              <w:rPr>
+                <w:rFonts w:ascii="Arial" w:hAnsi="Arial" w:cs="Arial"/>
+                <w:sz w:val="28"/>
+                <w:szCs w:val="28"/>
+              </w:rPr>
+              <w:t>3.2. Actor điền đường dẫn liên kết mà mình muốn vào ô “Đính kèm liên kết”</w:t>
+            </w:r>
+          </w:p>
+        </w:tc>
+        <w:tc>
+          <w:tcPr>
+            <w:tcW w:w="4675" w:type="dxa"/>
+          </w:tcPr>
+          <w:p>
+            <w:pPr>
+              <w:rPr>
+                <w:rFonts w:ascii="Arial" w:hAnsi="Arial" w:cs="Arial"/>
+                <w:sz w:val="28"/>
+                <w:szCs w:val="28"/>
+              </w:rPr>
+            </w:pPr>
+            <w:r>
+              <w:rPr>
+                <w:rFonts w:ascii="Arial" w:hAnsi="Arial" w:cs="Arial"/>
+                <w:sz w:val="28"/>
+                <w:szCs w:val="28"/>
+              </w:rPr>
+              <w:t>4. Hệ thống hiển thị ô “Tên liên kết tùy chọn” bên dưới ô “Đính kèm liên kết”</w:t>
+            </w:r>
+          </w:p>
+        </w:tc>
+      </w:tr>
+      <w:tr>
+        <w:tc>
+          <w:tcPr>
+            <w:tcW w:w="4675" w:type="dxa"/>
+          </w:tcPr>
+          <w:p>
+            <w:pPr>
+              <w:rPr>
+                <w:rFonts w:ascii="Arial" w:hAnsi="Arial" w:cs="Arial"/>
+                <w:sz w:val="28"/>
+                <w:szCs w:val="28"/>
+              </w:rPr>
+            </w:pPr>
+            <w:r>
+              <w:rPr>
+                <w:rFonts w:ascii="Arial" w:hAnsi="Arial" w:cs="Arial"/>
+                <w:sz w:val="28"/>
+                <w:szCs w:val="28"/>
+              </w:rPr>
+              <w:t>5. Actor điền nội dung vào ô “Tên liên kết tùy chọn”</w:t>
+            </w:r>
+          </w:p>
+          <w:p>
+            <w:pPr>
+              <w:rPr>
+                <w:rFonts w:ascii="Arial" w:hAnsi="Arial" w:cs="Arial"/>
+                <w:sz w:val="28"/>
+                <w:szCs w:val="28"/>
+              </w:rPr>
+            </w:pPr>
+            <w:r>
+              <w:rPr>
+                <w:rFonts w:ascii="Arial" w:hAnsi="Arial" w:cs="Arial"/>
+                <w:sz w:val="28"/>
+                <w:szCs w:val="28"/>
+              </w:rPr>
+              <w:lastRenderedPageBreak/>
+              <w:t>6. Actor bấm nút “Đính kèm”</w:t>
+            </w:r>
+          </w:p>
+        </w:tc>
+        <w:tc>
+          <w:tcPr>
+            <w:tcW w:w="4675" w:type="dxa"/>
+          </w:tcPr>
+          <w:p>
+            <w:pPr>
+              <w:rPr>
+                <w:rFonts w:ascii="Arial" w:hAnsi="Arial" w:cs="Arial"/>
+                <w:sz w:val="28"/>
+                <w:szCs w:val="28"/>
+              </w:rPr>
+            </w:pPr>
+            <w:r>
+              <w:rPr>
+                <w:rFonts w:ascii="Arial" w:hAnsi="Arial" w:cs="Arial"/>
+                <w:sz w:val="28"/>
+                <w:szCs w:val="28"/>
+              </w:rPr>
+              <w:lastRenderedPageBreak/>
+              <w:t xml:space="preserve">7. Hệ thống thêm tên liên kết trong dấu “[]” và đường dẫn liên kết trong </w:t>
+            </w:r>
+            <w:r>
+              <w:rPr>
+                <w:rFonts w:ascii="Arial" w:hAnsi="Arial" w:cs="Arial"/>
+                <w:sz w:val="28"/>
+                <w:szCs w:val="28"/>
+              </w:rPr>
+              <w:lastRenderedPageBreak/>
+              <w:t>dấu “()” vào sau con trỏ chuột trong ô “Viết bình luận”</w:t>
+            </w:r>
+          </w:p>
+        </w:tc>
+      </w:tr>
+      <w:tr>
+        <w:tc>
+          <w:tcPr>
+            <w:tcW w:w="9350" w:type="dxa"/>
+            <w:gridSpan w:val="2"/>
+            <w:shd w:val="clear" w:color="auto" w:fill="9CC2E5" w:themeFill="accent1" w:themeFillTint="99"/>
+          </w:tcPr>
+          <w:p>
+            <w:pPr>
+              <w:rPr>
+                <w:rFonts w:ascii="Arial" w:hAnsi="Arial" w:cs="Arial"/>
+                <w:b/>
+                <w:sz w:val="28"/>
+                <w:szCs w:val="28"/>
+              </w:rPr>
+            </w:pPr>
+            <w:r>
+              <w:rPr>
+                <w:rFonts w:ascii="Arial" w:hAnsi="Arial" w:cs="Arial"/>
+                <w:b/>
+                <w:sz w:val="28"/>
+                <w:szCs w:val="28"/>
+              </w:rPr>
+              <w:lastRenderedPageBreak/>
+              <w:t xml:space="preserve">Sub flow </w:t>
+            </w:r>
+            <w:r>
+              <w:rPr>
+                <w:rFonts w:ascii="Arial" w:hAnsi="Arial" w:cs="Arial"/>
+                <w:b/>
+                <w:sz w:val="28"/>
+                <w:szCs w:val="28"/>
+              </w:rPr>
+              <w:t>3.</w:t>
+            </w:r>
+            <w:r>
+              <w:rPr>
+                <w:rFonts w:ascii="Arial" w:hAnsi="Arial" w:cs="Arial"/>
+                <w:b/>
+                <w:sz w:val="28"/>
+                <w:szCs w:val="28"/>
+              </w:rPr>
+              <w:t>4:</w:t>
+            </w:r>
+            <w:r>
+              <w:rPr>
+                <w:rFonts w:ascii="Arial" w:hAnsi="Arial" w:cs="Arial"/>
+                <w:b/>
+                <w:sz w:val="28"/>
+                <w:szCs w:val="28"/>
+              </w:rPr>
+              <w:t>Người dùng thêm đề cập thành viên vào bình luận</w:t>
+            </w:r>
+          </w:p>
+        </w:tc>
+      </w:tr>
+      <w:tr>
+        <w:tc>
+          <w:tcPr>
+            <w:tcW w:w="4675" w:type="dxa"/>
+          </w:tcPr>
+          <w:p>
+            <w:pPr>
+              <w:rPr>
+                <w:rFonts w:ascii="Arial" w:hAnsi="Arial" w:cs="Arial"/>
+                <w:sz w:val="28"/>
+                <w:szCs w:val="28"/>
+              </w:rPr>
+            </w:pPr>
+            <w:r>
+              <w:rPr>
+                <w:rFonts w:ascii="Arial" w:hAnsi="Arial" w:cs="Arial"/>
+                <w:sz w:val="28"/>
+                <w:szCs w:val="28"/>
+              </w:rPr>
+              <w:t>1. Actor nhấp vào icon chữ @</w:t>
+            </w:r>
+          </w:p>
+        </w:tc>
+        <w:tc>
+          <w:tcPr>
+            <w:tcW w:w="4675" w:type="dxa"/>
+          </w:tcPr>
+          <w:p>
+            <w:pPr>
+              <w:rPr>
+                <w:rFonts w:ascii="Arial" w:hAnsi="Arial" w:cs="Arial"/>
+                <w:sz w:val="28"/>
+                <w:szCs w:val="28"/>
+              </w:rPr>
+            </w:pPr>
+            <w:r>
+              <w:rPr>
+                <w:rFonts w:ascii="Arial" w:hAnsi="Arial" w:cs="Arial"/>
+                <w:sz w:val="28"/>
+                <w:szCs w:val="28"/>
+              </w:rPr>
+              <w:t>2. Hệ thống hiển thị một pop up bên dưới icon, pop up gồm có:</w:t>
+            </w:r>
+          </w:p>
+          <w:p>
+            <w:pPr>
+              <w:rPr>
+                <w:rFonts w:ascii="Arial" w:hAnsi="Arial" w:cs="Arial"/>
+                <w:sz w:val="28"/>
+                <w:szCs w:val="28"/>
+              </w:rPr>
+            </w:pPr>
+            <w:r>
+              <w:rPr>
+                <w:rFonts w:ascii="Arial" w:hAnsi="Arial" w:cs="Arial"/>
+                <w:sz w:val="28"/>
+                <w:szCs w:val="28"/>
+              </w:rPr>
+              <w:t xml:space="preserve">     - Ô tìm kiếm thành viên</w:t>
+            </w:r>
+          </w:p>
+          <w:p>
+            <w:pPr>
+              <w:rPr>
+                <w:rFonts w:ascii="Arial" w:hAnsi="Arial" w:cs="Arial"/>
+                <w:sz w:val="28"/>
+                <w:szCs w:val="28"/>
+              </w:rPr>
+            </w:pPr>
+            <w:r>
+              <w:rPr>
+                <w:rFonts w:ascii="Arial" w:hAnsi="Arial" w:cs="Arial"/>
+                <w:sz w:val="28"/>
+                <w:szCs w:val="28"/>
+              </w:rPr>
+              <w:t xml:space="preserve">     - Danh sách thành viên có thể đề cập</w:t>
+            </w:r>
+          </w:p>
+        </w:tc>
+      </w:tr>
+      <w:tr>
+        <w:tc>
+          <w:tcPr>
+            <w:tcW w:w="4675" w:type="dxa"/>
+          </w:tcPr>
+          <w:p>
+            <w:pPr>
+              <w:rPr>
+                <w:rFonts w:ascii="Arial" w:hAnsi="Arial" w:cs="Arial"/>
+                <w:sz w:val="28"/>
+                <w:szCs w:val="28"/>
+              </w:rPr>
+            </w:pPr>
+            <w:r>
+              <w:rPr>
+                <w:rFonts w:ascii="Arial" w:hAnsi="Arial" w:cs="Arial"/>
+                <w:sz w:val="28"/>
+                <w:szCs w:val="28"/>
+              </w:rPr>
+              <w:t>3. Actor nhập từ khóa cho thành viên muốn tìm vào ô tìm kiếm</w:t>
+            </w:r>
+          </w:p>
+        </w:tc>
+        <w:tc>
+          <w:tcPr>
+            <w:tcW w:w="4675" w:type="dxa"/>
+          </w:tcPr>
+          <w:p>
+            <w:pPr>
+              <w:rPr>
+                <w:rFonts w:ascii="Arial" w:hAnsi="Arial" w:cs="Arial"/>
+                <w:sz w:val="28"/>
+                <w:szCs w:val="28"/>
+              </w:rPr>
+            </w:pPr>
+            <w:r>
+              <w:rPr>
+                <w:rFonts w:ascii="Arial" w:hAnsi="Arial" w:cs="Arial"/>
+                <w:sz w:val="28"/>
+                <w:szCs w:val="28"/>
+              </w:rPr>
+              <w:t xml:space="preserve">4. Hệ thống hiển thị danh sách </w:t>
+            </w:r>
+            <w:r>
+              <w:rPr>
+                <w:rFonts w:ascii="Arial" w:hAnsi="Arial" w:cs="Arial"/>
+                <w:sz w:val="28"/>
+                <w:szCs w:val="28"/>
+              </w:rPr>
+              <w:t>các thành viên trong không gian làm việc của thẻ</w:t>
+            </w:r>
+            <w:r>
+              <w:rPr>
+                <w:rFonts w:ascii="Arial" w:hAnsi="Arial" w:cs="Arial"/>
+                <w:sz w:val="28"/>
+                <w:szCs w:val="28"/>
+              </w:rPr>
+              <w:t xml:space="preserve"> có tên chứa nội dung trong từ khóa được nhập vào</w:t>
+            </w:r>
+          </w:p>
+        </w:tc>
+      </w:tr>
+      <w:tr>
+        <w:tc>
+          <w:tcPr>
+            <w:tcW w:w="4675" w:type="dxa"/>
+          </w:tcPr>
+          <w:p>
+            <w:pPr>
+              <w:rPr>
+                <w:rFonts w:ascii="Arial" w:hAnsi="Arial" w:cs="Arial"/>
+                <w:sz w:val="28"/>
+                <w:szCs w:val="28"/>
+              </w:rPr>
+            </w:pPr>
+            <w:r>
+              <w:rPr>
+                <w:rFonts w:ascii="Arial" w:hAnsi="Arial" w:cs="Arial"/>
+                <w:sz w:val="28"/>
+                <w:szCs w:val="28"/>
+              </w:rPr>
+              <w:t xml:space="preserve">5. Actor chọn 1 </w:t>
+            </w:r>
+            <w:r>
+              <w:rPr>
+                <w:rFonts w:ascii="Arial" w:hAnsi="Arial" w:cs="Arial"/>
+                <w:sz w:val="28"/>
+                <w:szCs w:val="28"/>
+              </w:rPr>
+              <w:t>thành viên</w:t>
+            </w:r>
+            <w:r>
+              <w:rPr>
+                <w:rFonts w:ascii="Arial" w:hAnsi="Arial" w:cs="Arial"/>
+                <w:sz w:val="28"/>
+                <w:szCs w:val="28"/>
+              </w:rPr>
+              <w:t xml:space="preserve"> trong danh sách</w:t>
+            </w:r>
+          </w:p>
+        </w:tc>
+        <w:tc>
+          <w:tcPr>
+            <w:tcW w:w="4675" w:type="dxa"/>
+          </w:tcPr>
+          <w:p>
+            <w:pPr>
+              <w:rPr>
+                <w:rFonts w:ascii="Arial" w:hAnsi="Arial" w:cs="Arial"/>
+                <w:sz w:val="28"/>
+                <w:szCs w:val="28"/>
+              </w:rPr>
+            </w:pPr>
+            <w:r>
+              <w:rPr>
+                <w:rFonts w:ascii="Arial" w:hAnsi="Arial" w:cs="Arial"/>
+                <w:sz w:val="28"/>
+                <w:szCs w:val="28"/>
+              </w:rPr>
+              <w:t>6.Hệ thố</w:t>
+            </w:r>
+            <w:r>
+              <w:rPr>
+                <w:rFonts w:ascii="Arial" w:hAnsi="Arial" w:cs="Arial"/>
+                <w:sz w:val="28"/>
+                <w:szCs w:val="28"/>
+              </w:rPr>
+              <w:t xml:space="preserve">ng thêm nội dung “@ + tên </w:t>
+            </w:r>
+            <w:r>
+              <w:rPr>
+                <w:rFonts w:ascii="Arial" w:hAnsi="Arial" w:cs="Arial"/>
+                <w:sz w:val="28"/>
+                <w:szCs w:val="28"/>
+              </w:rPr>
+              <w:t>người dùng</w:t>
+            </w:r>
+            <w:r>
+              <w:rPr>
+                <w:rFonts w:ascii="Arial" w:hAnsi="Arial" w:cs="Arial"/>
+                <w:sz w:val="28"/>
+                <w:szCs w:val="28"/>
+              </w:rPr>
+              <w:t>” được</w:t>
+            </w:r>
+            <w:r>
+              <w:rPr>
+                <w:rFonts w:ascii="Arial" w:hAnsi="Arial" w:cs="Arial"/>
+                <w:sz w:val="28"/>
+                <w:szCs w:val="28"/>
+              </w:rPr>
+              <w:t xml:space="preserve"> chọn vào sau con trỏ chuột trong ô “Viết bình luận”</w:t>
+            </w:r>
+          </w:p>
+        </w:tc>
+      </w:tr>
+      <w:tr>
+        <w:tc>
+          <w:tcPr>
+            <w:tcW w:w="9350" w:type="dxa"/>
+            <w:gridSpan w:val="2"/>
+            <w:shd w:val="clear" w:color="auto" w:fill="9CC2E5" w:themeFill="accent1" w:themeFillTint="99"/>
+          </w:tcPr>
+          <w:p>
+            <w:pPr>
+              <w:rPr>
+                <w:rFonts w:ascii="Arial" w:hAnsi="Arial" w:cs="Arial"/>
+                <w:b/>
+                <w:sz w:val="28"/>
+                <w:szCs w:val="28"/>
+              </w:rPr>
+            </w:pPr>
+            <w:r>
+              <w:rPr>
+                <w:rFonts w:ascii="Arial" w:hAnsi="Arial" w:cs="Arial"/>
+                <w:b/>
+                <w:sz w:val="28"/>
+                <w:szCs w:val="28"/>
+              </w:rPr>
+              <w:t>Sub flow 3.5:</w:t>
+            </w:r>
+            <w:r>
+              <w:rPr>
+                <w:rFonts w:ascii="Arial" w:hAnsi="Arial" w:cs="Arial"/>
+                <w:b/>
+                <w:sz w:val="28"/>
+                <w:szCs w:val="28"/>
+              </w:rPr>
+              <w:t xml:space="preserve"> Người dùng thêm đề cập thẻ hoặc bảng vào bình luận</w:t>
+            </w:r>
+          </w:p>
+        </w:tc>
+      </w:tr>
+      <w:tr>
+        <w:tc>
+          <w:tcPr>
+            <w:tcW w:w="4675" w:type="dxa"/>
+          </w:tcPr>
+          <w:p>
+            <w:pPr>
+              <w:rPr>
+                <w:rFonts w:ascii="Arial" w:hAnsi="Arial" w:cs="Arial"/>
+                <w:sz w:val="28"/>
+                <w:szCs w:val="28"/>
+              </w:rPr>
+            </w:pPr>
+            <w:r>
+              <w:rPr>
+                <w:rFonts w:ascii="Arial" w:hAnsi="Arial" w:cs="Arial"/>
+                <w:sz w:val="28"/>
+                <w:szCs w:val="28"/>
+              </w:rPr>
+              <w:t>1. Actor nhấ</w:t>
+            </w:r>
+            <w:r>
+              <w:rPr>
+                <w:rFonts w:ascii="Arial" w:hAnsi="Arial" w:cs="Arial"/>
+                <w:sz w:val="28"/>
+                <w:szCs w:val="28"/>
+              </w:rPr>
+              <w:t>p vào icon hình Bảng</w:t>
+            </w:r>
+          </w:p>
+        </w:tc>
+        <w:tc>
+          <w:tcPr>
+            <w:tcW w:w="4675" w:type="dxa"/>
+          </w:tcPr>
+          <w:p>
+            <w:pPr>
+              <w:rPr>
+                <w:rFonts w:ascii="Arial" w:hAnsi="Arial" w:cs="Arial"/>
+                <w:sz w:val="28"/>
+                <w:szCs w:val="28"/>
+              </w:rPr>
+            </w:pPr>
+            <w:r>
+              <w:rPr>
+                <w:rFonts w:ascii="Arial" w:hAnsi="Arial" w:cs="Arial"/>
+                <w:sz w:val="28"/>
+                <w:szCs w:val="28"/>
+              </w:rPr>
+              <w:t>2. Hệ thống hiển thị một pop up bên dưới icon, pop up gồm có:</w:t>
+            </w:r>
+          </w:p>
+          <w:p>
+            <w:pPr>
+              <w:rPr>
+                <w:rFonts w:ascii="Arial" w:hAnsi="Arial" w:cs="Arial"/>
+                <w:sz w:val="28"/>
+                <w:szCs w:val="28"/>
+              </w:rPr>
+            </w:pPr>
+            <w:r>
+              <w:rPr>
+                <w:rFonts w:ascii="Arial" w:hAnsi="Arial" w:cs="Arial"/>
+                <w:sz w:val="28"/>
+                <w:szCs w:val="28"/>
+              </w:rPr>
+              <w:t xml:space="preserve">     - Ô tìm kiếm thành viên</w:t>
+            </w:r>
+          </w:p>
+          <w:p>
+            <w:pPr>
+              <w:rPr>
+                <w:rFonts w:ascii="Arial" w:hAnsi="Arial" w:cs="Arial"/>
+                <w:sz w:val="28"/>
+                <w:szCs w:val="28"/>
+              </w:rPr>
+            </w:pPr>
+            <w:r>
+              <w:rPr>
+                <w:rFonts w:ascii="Arial" w:hAnsi="Arial" w:cs="Arial"/>
+                <w:sz w:val="28"/>
+                <w:szCs w:val="28"/>
+              </w:rPr>
+              <w:t xml:space="preserve">     - Danh sách </w:t>
+            </w:r>
+            <w:r>
+              <w:rPr>
+                <w:rFonts w:ascii="Arial" w:hAnsi="Arial" w:cs="Arial"/>
+                <w:sz w:val="28"/>
+                <w:szCs w:val="28"/>
+              </w:rPr>
+              <w:t>các thẻ và các bảng</w:t>
+            </w:r>
+          </w:p>
+        </w:tc>
+      </w:tr>
+      <w:tr>
+        <w:tc>
+          <w:tcPr>
+            <w:tcW w:w="4675" w:type="dxa"/>
+          </w:tcPr>
+          <w:p>
+            <w:pPr>
+              <w:rPr>
+                <w:rFonts w:ascii="Arial" w:hAnsi="Arial" w:cs="Arial"/>
+                <w:sz w:val="28"/>
+                <w:szCs w:val="28"/>
+              </w:rPr>
+            </w:pPr>
+            <w:r>
+              <w:rPr>
+                <w:rFonts w:ascii="Arial" w:hAnsi="Arial" w:cs="Arial"/>
+                <w:sz w:val="28"/>
+                <w:szCs w:val="28"/>
+              </w:rPr>
+              <w:t>3. Actor nhập từ khóa muốn tìm vào ô tìm kiếm</w:t>
+            </w:r>
+          </w:p>
+        </w:tc>
+        <w:tc>
+          <w:tcPr>
+            <w:tcW w:w="4675" w:type="dxa"/>
+          </w:tcPr>
+          <w:p>
+            <w:pPr>
+              <w:rPr>
+                <w:rFonts w:ascii="Arial" w:hAnsi="Arial" w:cs="Arial"/>
+                <w:sz w:val="28"/>
+                <w:szCs w:val="28"/>
+              </w:rPr>
+            </w:pPr>
+            <w:r>
+              <w:rPr>
+                <w:rFonts w:ascii="Arial" w:hAnsi="Arial" w:cs="Arial"/>
+                <w:sz w:val="28"/>
+                <w:szCs w:val="28"/>
+              </w:rPr>
+              <w:t>4. Hệ thống hiển thị danh sách các thẻ và các bảng</w:t>
+            </w:r>
+            <w:r>
+              <w:rPr>
+                <w:rFonts w:ascii="Arial" w:hAnsi="Arial" w:cs="Arial"/>
+                <w:sz w:val="28"/>
+                <w:szCs w:val="28"/>
+              </w:rPr>
+              <w:t xml:space="preserve"> </w:t>
+            </w:r>
+            <w:r>
+              <w:rPr>
+                <w:rFonts w:ascii="Arial" w:hAnsi="Arial" w:cs="Arial"/>
+                <w:sz w:val="28"/>
+                <w:szCs w:val="28"/>
+              </w:rPr>
+              <w:t>có tên chứa nội dung trong từ khóa được nhập vào</w:t>
+            </w:r>
+          </w:p>
+        </w:tc>
+      </w:tr>
+      <w:tr>
+        <w:tc>
+          <w:tcPr>
+            <w:tcW w:w="4675" w:type="dxa"/>
+          </w:tcPr>
+          <w:p>
+            <w:pPr>
+              <w:rPr>
+                <w:rFonts w:ascii="Arial" w:hAnsi="Arial" w:cs="Arial"/>
+                <w:sz w:val="28"/>
+                <w:szCs w:val="28"/>
+              </w:rPr>
+            </w:pPr>
+            <w:r>
+              <w:rPr>
+                <w:rFonts w:ascii="Arial" w:hAnsi="Arial" w:cs="Arial"/>
+                <w:sz w:val="28"/>
+                <w:szCs w:val="28"/>
+              </w:rPr>
+              <w:t xml:space="preserve">5. Actor chọn 1 </w:t>
+            </w:r>
+            <w:r>
+              <w:rPr>
+                <w:rFonts w:ascii="Arial" w:hAnsi="Arial" w:cs="Arial"/>
+                <w:sz w:val="28"/>
+                <w:szCs w:val="28"/>
+              </w:rPr>
+              <w:t>thẻ hoặc bảng</w:t>
+            </w:r>
+            <w:r>
+              <w:rPr>
+                <w:rFonts w:ascii="Arial" w:hAnsi="Arial" w:cs="Arial"/>
+                <w:sz w:val="28"/>
+                <w:szCs w:val="28"/>
+              </w:rPr>
+              <w:t xml:space="preserve"> trong danh sách</w:t>
+            </w:r>
+          </w:p>
+        </w:tc>
+        <w:tc>
+          <w:tcPr>
+            <w:tcW w:w="4675" w:type="dxa"/>
+          </w:tcPr>
+          <w:p>
+            <w:pPr>
+              <w:rPr>
+                <w:rFonts w:ascii="Arial" w:hAnsi="Arial" w:cs="Arial"/>
+                <w:sz w:val="28"/>
+                <w:szCs w:val="28"/>
+              </w:rPr>
+            </w:pPr>
+            <w:r>
+              <w:rPr>
+                <w:rFonts w:ascii="Arial" w:hAnsi="Arial" w:cs="Arial"/>
+                <w:sz w:val="28"/>
+                <w:szCs w:val="28"/>
+              </w:rPr>
+              <w:t xml:space="preserve">6.Hệ thống thêm nội dung </w:t>
+            </w:r>
+            <w:r>
+              <w:rPr>
+                <w:rFonts w:ascii="Arial" w:hAnsi="Arial" w:cs="Arial"/>
+                <w:sz w:val="28"/>
+                <w:szCs w:val="28"/>
+              </w:rPr>
+              <w:t>đường dẫn thẻ/bảng</w:t>
+            </w:r>
+            <w:r>
+              <w:rPr>
+                <w:rFonts w:ascii="Arial" w:hAnsi="Arial" w:cs="Arial"/>
+                <w:sz w:val="28"/>
+                <w:szCs w:val="28"/>
+              </w:rPr>
+              <w:t xml:space="preserve"> được chọn vào sau con trỏ chuột trong ô “Viết bình luận”</w:t>
+            </w:r>
+          </w:p>
+        </w:tc>
+      </w:tr>
+      <w:tr>
+        <w:tc>
+          <w:tcPr>
+            <w:tcW w:w="4675" w:type="dxa"/>
+          </w:tcPr>
+          <w:p>
+            <w:pPr>
+              <w:rPr>
+                <w:rFonts w:ascii="Arial" w:hAnsi="Arial" w:cs="Arial"/>
+                <w:sz w:val="28"/>
+                <w:szCs w:val="28"/>
+              </w:rPr>
+            </w:pPr>
+            <w:bookmarkStart w:id="17" w:name="_GoBack"/>
+            <w:bookmarkEnd w:id="17"/>
+          </w:p>
+        </w:tc>
+        <w:tc>
+          <w:tcPr>
+            <w:tcW w:w="4675" w:type="dxa"/>
+          </w:tcPr>
+          <w:p>
+            <w:pPr>
+              <w:rPr>
+                <w:rFonts w:ascii="Arial" w:hAnsi="Arial" w:cs="Arial"/>
+                <w:sz w:val="28"/>
+                <w:szCs w:val="28"/>
+              </w:rPr>
+            </w:pPr>
+          </w:p>
+        </w:tc>
+      </w:tr>
+      <w:tr>
+        <w:tc>
+          <w:tcPr>
+            <w:tcW w:w="4675" w:type="dxa"/>
+          </w:tcPr>
+          <w:p>
+            <w:pPr>
+              <w:rPr>
+                <w:rFonts w:ascii="Arial" w:hAnsi="Arial" w:cs="Arial"/>
+                <w:sz w:val="28"/>
+                <w:szCs w:val="28"/>
+              </w:rPr>
+            </w:pPr>
+          </w:p>
+        </w:tc>
+        <w:tc>
+          <w:tcPr>
+            <w:tcW w:w="4675" w:type="dxa"/>
+          </w:tcPr>
+          <w:p>
+            <w:pPr>
+              <w:rPr>
+                <w:rFonts w:ascii="Arial" w:hAnsi="Arial" w:cs="Arial"/>
+                <w:sz w:val="28"/>
+                <w:szCs w:val="28"/>
+              </w:rPr>
+            </w:pPr>
+          </w:p>
+        </w:tc>
+      </w:tr>
+    </w:tbl>
+    <w:p/>
+    <w:p>
+      <w:pPr>
         <w:pStyle w:val="Heading1"/>
       </w:pPr>
       <w:bookmarkStart w:id="18" w:name="_Toc101296130"/>
       <w:r>
+        <w:lastRenderedPageBreak/>
         <w:t>Mockup screens</w:t>
       </w:r>
       <w:bookmarkEnd w:id="18"/>
@@ -7469,7 +9746,7 @@
         <w:noProof/>
         <w:color w:val="5B9BD5" w:themeColor="accent1"/>
       </w:rPr>
-      <w:t>3</w:t>
+      <w:t>5</w:t>
     </w:r>
     <w:r>
       <w:rPr>
@@ -8370,6 +10647,17 @@
       <w:spacing w:after="0" w:line="240" w:lineRule="auto"/>
     </w:pPr>
   </w:style>
+  <w:style w:type="paragraph" w:styleId="ListParagraph">
+    <w:name w:val="List Paragraph"/>
+    <w:basedOn w:val="Normal"/>
+    <w:uiPriority w:val="34"/>
+    <w:qFormat/>
+    <w:rsid w:val="00697717"/>
+    <w:pPr>
+      <w:ind w:left="720"/>
+      <w:contextualSpacing/>
+    </w:pPr>
+  </w:style>
 </w:styles>
 </file>
 
@@ -8639,7 +10927,7 @@
 </file>
 
 <file path=customXml/itemProps1.xml><?xml version="1.0" encoding="utf-8"?>
-<ds:datastoreItem xmlns:ds="http://schemas.openxmlformats.org/officeDocument/2006/customXml" ds:itemID="{17F30120-543E-4BE5-BE86-57667D3144A0}">
+<ds:datastoreItem xmlns:ds="http://schemas.openxmlformats.org/officeDocument/2006/customXml" ds:itemID="{12A4CFC0-8DDD-4D16-ADFC-689D740847F7}">
   <ds:schemaRefs>
     <ds:schemaRef ds:uri="http://schemas.openxmlformats.org/officeDocument/2006/bibliography"/>
   </ds:schemaRefs>

</xml_diff>

<commit_message>
done usecase chinh sua thong tin tai khoan
</commit_message>
<xml_diff>
--- a/Document/Software Requirement Specification.docx
+++ b/Document/Software Requirement Specification.docx
@@ -87,7 +87,7 @@
           </mc:Choice>
           <mc:Fallback>
             <w:pict>
-              <v:rect w14:anchorId="4C154B14" id="Rectangle 55" o:spid="_x0000_s1026" style="position:absolute;margin-left:-76.2pt;margin-top:-1in;width:621pt;height:793.8pt;z-index:-251657216;visibility:visible;mso-wrap-style:square;mso-width-percent:0;mso-height-percent:0;mso-wrap-distance-left:9pt;mso-wrap-distance-top:0;mso-wrap-distance-right:9pt;mso-wrap-distance-bottom:0;mso-position-horizontal:absolute;mso-position-horizontal-relative:text;mso-position-vertical:absolute;mso-position-vertical-relative:text;mso-width-percent:0;mso-height-percent:0;mso-width-relative:margin;mso-height-relative:margin;v-text-anchor:middle" o:gfxdata="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" fillcolor="#bdd6ee [1300]" strokecolor="#1f4d78 [1604]" strokeweight="1pt"/>
+              <v:rect w14:anchorId="4FE0FDA8" id="Rectangle 55" o:spid="_x0000_s1026" style="position:absolute;margin-left:-76.2pt;margin-top:-1in;width:621pt;height:793.8pt;z-index:-251657216;visibility:visible;mso-wrap-style:square;mso-width-percent:0;mso-height-percent:0;mso-wrap-distance-left:9pt;mso-wrap-distance-top:0;mso-wrap-distance-right:9pt;mso-wrap-distance-bottom:0;mso-position-horizontal:absolute;mso-position-horizontal-relative:text;mso-position-vertical:absolute;mso-position-vertical-relative:text;mso-width-percent:0;mso-height-percent:0;mso-width-relative:margin;mso-height-relative:margin;v-text-anchor:middle" o:gfxdata="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" fillcolor="#bdd6ee [1300]" strokecolor="#1f4d78 [1604]" strokeweight="1pt"/>
             </w:pict>
           </mc:Fallback>
         </mc:AlternateContent>
@@ -3828,6 +3828,14 @@
                 <w:szCs w:val="28"/>
               </w:rPr>
             </w:pPr>
+            <w:r>
+              <w:rPr>
+                <w:rFonts w:ascii="Arial" w:hAnsi="Arial" w:cs="Arial"/>
+                <w:sz w:val="28"/>
+                <w:szCs w:val="28"/>
+              </w:rPr>
+              <w:t>Giúp người dùng chỉnh sửa lại thông tin cá nhân của mình.</w:t>
+            </w:r>
           </w:p>
         </w:tc>
       </w:tr>
@@ -7210,6 +7218,806 @@
     </w:p>
     <w:p>
       <w:pPr>
+        <w:rPr>
+          <w:rFonts w:ascii="Arial" w:hAnsi="Arial" w:cs="Arial"/>
+          <w:b/>
+          <w:sz w:val="28"/>
+          <w:szCs w:val="28"/>
+        </w:rPr>
+      </w:pPr>
+      <w:r>
+        <w:rPr>
+          <w:rFonts w:ascii="Arial" w:hAnsi="Arial" w:cs="Arial"/>
+          <w:b/>
+          <w:sz w:val="28"/>
+          <w:szCs w:val="28"/>
+        </w:rPr>
+        <w:t>Use Case Description</w:t>
+      </w:r>
+    </w:p>
+    <w:tbl>
+      <w:tblPr>
+        <w:tblStyle w:val="TableGrid"/>
+        <w:tblW w:w="0" w:type="auto"/>
+        <w:tblLook w:val="04A0" w:firstRow="1" w:lastRow="0" w:firstColumn="1" w:lastColumn="0" w:noHBand="0" w:noVBand="1"/>
+      </w:tblPr>
+      <w:tblGrid>
+        <w:gridCol w:w="2122"/>
+        <w:gridCol w:w="3543"/>
+        <w:gridCol w:w="1276"/>
+        <w:gridCol w:w="2409"/>
+      </w:tblGrid>
+      <w:tr>
+        <w:tc>
+          <w:tcPr>
+            <w:tcW w:w="2122" w:type="dxa"/>
+            <w:shd w:val="clear" w:color="auto" w:fill="9CC2E5" w:themeFill="accent1" w:themeFillTint="99"/>
+          </w:tcPr>
+          <w:p>
+            <w:pPr>
+              <w:rPr>
+                <w:rFonts w:ascii="Arial" w:hAnsi="Arial" w:cs="Arial"/>
+                <w:b/>
+                <w:sz w:val="28"/>
+                <w:szCs w:val="28"/>
+              </w:rPr>
+            </w:pPr>
+            <w:r>
+              <w:rPr>
+                <w:rFonts w:ascii="Arial" w:hAnsi="Arial" w:cs="Arial"/>
+                <w:b/>
+                <w:sz w:val="28"/>
+                <w:szCs w:val="28"/>
+              </w:rPr>
+              <w:t>Name</w:t>
+            </w:r>
+          </w:p>
+        </w:tc>
+        <w:tc>
+          <w:tcPr>
+            <w:tcW w:w="3543" w:type="dxa"/>
+          </w:tcPr>
+          <w:p>
+            <w:pPr>
+              <w:rPr>
+                <w:rFonts w:ascii="Arial" w:hAnsi="Arial" w:cs="Arial"/>
+                <w:sz w:val="28"/>
+                <w:szCs w:val="28"/>
+              </w:rPr>
+            </w:pPr>
+            <w:r>
+              <w:rPr>
+                <w:rFonts w:ascii="Arial" w:hAnsi="Arial" w:cs="Arial"/>
+                <w:sz w:val="28"/>
+                <w:szCs w:val="28"/>
+              </w:rPr>
+              <w:t>Sửa thông tin tài khoản</w:t>
+            </w:r>
+          </w:p>
+        </w:tc>
+        <w:tc>
+          <w:tcPr>
+            <w:tcW w:w="1276" w:type="dxa"/>
+            <w:shd w:val="clear" w:color="auto" w:fill="9CC2E5" w:themeFill="accent1" w:themeFillTint="99"/>
+          </w:tcPr>
+          <w:p>
+            <w:pPr>
+              <w:rPr>
+                <w:rFonts w:ascii="Arial" w:hAnsi="Arial" w:cs="Arial"/>
+                <w:sz w:val="28"/>
+                <w:szCs w:val="28"/>
+              </w:rPr>
+            </w:pPr>
+            <w:r>
+              <w:rPr>
+                <w:rFonts w:ascii="Arial" w:hAnsi="Arial" w:cs="Arial"/>
+                <w:b/>
+                <w:sz w:val="28"/>
+                <w:szCs w:val="28"/>
+              </w:rPr>
+              <w:t>Code</w:t>
+            </w:r>
+          </w:p>
+        </w:tc>
+        <w:tc>
+          <w:tcPr>
+            <w:tcW w:w="2409" w:type="dxa"/>
+          </w:tcPr>
+          <w:p>
+            <w:pPr>
+              <w:rPr>
+                <w:rFonts w:ascii="Arial" w:hAnsi="Arial" w:cs="Arial"/>
+                <w:sz w:val="28"/>
+                <w:szCs w:val="28"/>
+              </w:rPr>
+            </w:pPr>
+            <w:r>
+              <w:rPr>
+                <w:rFonts w:ascii="Arial" w:hAnsi="Arial" w:cs="Arial"/>
+                <w:sz w:val="28"/>
+                <w:szCs w:val="28"/>
+              </w:rPr>
+              <w:t>UC 001</w:t>
+            </w:r>
+          </w:p>
+        </w:tc>
+      </w:tr>
+      <w:tr>
+        <w:tc>
+          <w:tcPr>
+            <w:tcW w:w="2122" w:type="dxa"/>
+            <w:shd w:val="clear" w:color="auto" w:fill="9CC2E5" w:themeFill="accent1" w:themeFillTint="99"/>
+          </w:tcPr>
+          <w:p>
+            <w:pPr>
+              <w:rPr>
+                <w:rFonts w:ascii="Arial" w:hAnsi="Arial" w:cs="Arial"/>
+                <w:b/>
+                <w:sz w:val="28"/>
+                <w:szCs w:val="28"/>
+              </w:rPr>
+            </w:pPr>
+            <w:r>
+              <w:rPr>
+                <w:rFonts w:ascii="Arial" w:hAnsi="Arial" w:cs="Arial"/>
+                <w:b/>
+                <w:sz w:val="28"/>
+                <w:szCs w:val="28"/>
+              </w:rPr>
+              <w:t>Description</w:t>
+            </w:r>
+          </w:p>
+        </w:tc>
+        <w:tc>
+          <w:tcPr>
+            <w:tcW w:w="7228" w:type="dxa"/>
+            <w:gridSpan w:val="3"/>
+          </w:tcPr>
+          <w:p>
+            <w:pPr>
+              <w:rPr>
+                <w:rFonts w:ascii="Arial" w:hAnsi="Arial" w:cs="Arial"/>
+                <w:sz w:val="28"/>
+                <w:szCs w:val="28"/>
+              </w:rPr>
+            </w:pPr>
+            <w:r>
+              <w:rPr>
+                <w:rFonts w:ascii="Arial" w:hAnsi="Arial" w:cs="Arial"/>
+                <w:sz w:val="28"/>
+                <w:szCs w:val="28"/>
+              </w:rPr>
+              <w:t>Giúp người dùng chỉnh sửa thông tin cá nhân của mình.</w:t>
+            </w:r>
+          </w:p>
+        </w:tc>
+      </w:tr>
+      <w:tr>
+        <w:tc>
+          <w:tcPr>
+            <w:tcW w:w="2122" w:type="dxa"/>
+            <w:shd w:val="clear" w:color="auto" w:fill="9CC2E5" w:themeFill="accent1" w:themeFillTint="99"/>
+          </w:tcPr>
+          <w:p>
+            <w:pPr>
+              <w:rPr>
+                <w:rFonts w:ascii="Arial" w:hAnsi="Arial" w:cs="Arial"/>
+                <w:b/>
+                <w:sz w:val="28"/>
+                <w:szCs w:val="28"/>
+              </w:rPr>
+            </w:pPr>
+            <w:r>
+              <w:rPr>
+                <w:rFonts w:ascii="Arial" w:hAnsi="Arial" w:cs="Arial"/>
+                <w:b/>
+                <w:sz w:val="28"/>
+                <w:szCs w:val="28"/>
+              </w:rPr>
+              <w:t>Actor</w:t>
+            </w:r>
+          </w:p>
+        </w:tc>
+        <w:tc>
+          <w:tcPr>
+            <w:tcW w:w="3543" w:type="dxa"/>
+          </w:tcPr>
+          <w:p>
+            <w:pPr>
+              <w:rPr>
+                <w:rFonts w:ascii="Arial" w:hAnsi="Arial" w:cs="Arial"/>
+                <w:sz w:val="28"/>
+                <w:szCs w:val="28"/>
+              </w:rPr>
+            </w:pPr>
+            <w:r>
+              <w:rPr>
+                <w:rFonts w:ascii="Arial" w:hAnsi="Arial" w:cs="Arial"/>
+                <w:sz w:val="28"/>
+                <w:szCs w:val="28"/>
+              </w:rPr>
+              <w:t>Người dùng</w:t>
+            </w:r>
+          </w:p>
+        </w:tc>
+        <w:tc>
+          <w:tcPr>
+            <w:tcW w:w="1276" w:type="dxa"/>
+            <w:shd w:val="clear" w:color="auto" w:fill="9CC2E5" w:themeFill="accent1" w:themeFillTint="99"/>
+          </w:tcPr>
+          <w:p>
+            <w:pPr>
+              <w:rPr>
+                <w:rFonts w:ascii="Arial" w:hAnsi="Arial" w:cs="Arial"/>
+                <w:sz w:val="28"/>
+                <w:szCs w:val="28"/>
+              </w:rPr>
+            </w:pPr>
+            <w:r>
+              <w:rPr>
+                <w:rFonts w:ascii="Arial" w:hAnsi="Arial" w:cs="Arial"/>
+                <w:b/>
+                <w:sz w:val="28"/>
+                <w:szCs w:val="28"/>
+              </w:rPr>
+              <w:t>Trigger</w:t>
+            </w:r>
+          </w:p>
+        </w:tc>
+        <w:tc>
+          <w:tcPr>
+            <w:tcW w:w="2409" w:type="dxa"/>
+          </w:tcPr>
+          <w:p>
+            <w:pPr>
+              <w:rPr>
+                <w:rFonts w:ascii="Arial" w:hAnsi="Arial" w:cs="Arial"/>
+                <w:sz w:val="28"/>
+                <w:szCs w:val="28"/>
+              </w:rPr>
+            </w:pPr>
+            <w:r>
+              <w:rPr>
+                <w:rFonts w:ascii="Arial" w:hAnsi="Arial" w:cs="Arial"/>
+                <w:sz w:val="28"/>
+                <w:szCs w:val="28"/>
+              </w:rPr>
+              <w:t>Nhấn vào nút [Chình sửa thông tin]</w:t>
+            </w:r>
+          </w:p>
+        </w:tc>
+      </w:tr>
+      <w:tr>
+        <w:tc>
+          <w:tcPr>
+            <w:tcW w:w="2122" w:type="dxa"/>
+            <w:shd w:val="clear" w:color="auto" w:fill="9CC2E5" w:themeFill="accent1" w:themeFillTint="99"/>
+          </w:tcPr>
+          <w:p>
+            <w:pPr>
+              <w:rPr>
+                <w:rFonts w:ascii="Arial" w:hAnsi="Arial" w:cs="Arial"/>
+                <w:b/>
+                <w:sz w:val="28"/>
+                <w:szCs w:val="28"/>
+              </w:rPr>
+            </w:pPr>
+            <w:r>
+              <w:rPr>
+                <w:rFonts w:ascii="Arial" w:hAnsi="Arial" w:cs="Arial"/>
+                <w:b/>
+                <w:sz w:val="28"/>
+                <w:szCs w:val="28"/>
+              </w:rPr>
+              <w:t>Pre-condition</w:t>
+            </w:r>
+          </w:p>
+        </w:tc>
+        <w:tc>
+          <w:tcPr>
+            <w:tcW w:w="7228" w:type="dxa"/>
+            <w:gridSpan w:val="3"/>
+          </w:tcPr>
+          <w:p>
+            <w:pPr>
+              <w:rPr>
+                <w:rFonts w:ascii="Arial" w:hAnsi="Arial" w:cs="Arial"/>
+                <w:sz w:val="28"/>
+                <w:szCs w:val="28"/>
+              </w:rPr>
+            </w:pPr>
+            <w:r>
+              <w:rPr>
+                <w:rFonts w:ascii="Arial" w:hAnsi="Arial" w:cs="Arial"/>
+                <w:sz w:val="28"/>
+                <w:szCs w:val="28"/>
+              </w:rPr>
+              <w:t>Người dùng đã tạo tài khoản</w:t>
+            </w:r>
+          </w:p>
+        </w:tc>
+      </w:tr>
+      <w:tr>
+        <w:tc>
+          <w:tcPr>
+            <w:tcW w:w="2122" w:type="dxa"/>
+            <w:shd w:val="clear" w:color="auto" w:fill="9CC2E5" w:themeFill="accent1" w:themeFillTint="99"/>
+          </w:tcPr>
+          <w:p>
+            <w:pPr>
+              <w:rPr>
+                <w:rFonts w:ascii="Arial" w:hAnsi="Arial" w:cs="Arial"/>
+                <w:b/>
+                <w:sz w:val="28"/>
+                <w:szCs w:val="28"/>
+              </w:rPr>
+            </w:pPr>
+            <w:r>
+              <w:rPr>
+                <w:rFonts w:ascii="Arial" w:hAnsi="Arial" w:cs="Arial"/>
+                <w:b/>
+                <w:sz w:val="28"/>
+                <w:szCs w:val="28"/>
+              </w:rPr>
+              <w:t>Post condition</w:t>
+            </w:r>
+          </w:p>
+        </w:tc>
+        <w:tc>
+          <w:tcPr>
+            <w:tcW w:w="7228" w:type="dxa"/>
+            <w:gridSpan w:val="3"/>
+          </w:tcPr>
+          <w:p>
+            <w:pPr>
+              <w:rPr>
+                <w:rFonts w:ascii="Arial" w:hAnsi="Arial" w:cs="Arial"/>
+                <w:sz w:val="28"/>
+                <w:szCs w:val="28"/>
+              </w:rPr>
+            </w:pPr>
+            <w:r>
+              <w:rPr>
+                <w:rFonts w:ascii="Arial" w:hAnsi="Arial" w:cs="Arial"/>
+                <w:sz w:val="28"/>
+                <w:szCs w:val="28"/>
+              </w:rPr>
+              <w:t>Người dùng cập nhật thông tin thành công</w:t>
+            </w:r>
+          </w:p>
+        </w:tc>
+      </w:tr>
+    </w:tbl>
+    <w:p>
+      <w:pPr>
+        <w:pStyle w:val="Caption"/>
+        <w:keepNext/>
+        <w:spacing w:before="120" w:after="0"/>
+        <w:rPr>
+          <w:rFonts w:ascii="Arial" w:hAnsi="Arial" w:cs="Arial"/>
+          <w:i w:val="0"/>
+          <w:iCs w:val="0"/>
+          <w:color w:val="auto"/>
+          <w:sz w:val="28"/>
+          <w:szCs w:val="28"/>
+        </w:rPr>
+      </w:pPr>
+    </w:p>
+    <w:p>
+      <w:pPr>
+        <w:rPr>
+          <w:rFonts w:ascii="Arial" w:hAnsi="Arial" w:cs="Arial"/>
+          <w:b/>
+          <w:sz w:val="28"/>
+          <w:szCs w:val="28"/>
+        </w:rPr>
+      </w:pPr>
+      <w:r>
+        <w:rPr>
+          <w:rFonts w:ascii="Arial" w:hAnsi="Arial" w:cs="Arial"/>
+          <w:b/>
+          <w:sz w:val="28"/>
+          <w:szCs w:val="28"/>
+        </w:rPr>
+        <w:t>Activities</w:t>
+      </w:r>
+    </w:p>
+    <w:tbl>
+      <w:tblPr>
+        <w:tblStyle w:val="TableGrid"/>
+        <w:tblW w:w="0" w:type="auto"/>
+        <w:tblLook w:val="04A0" w:firstRow="1" w:lastRow="0" w:firstColumn="1" w:lastColumn="0" w:noHBand="0" w:noVBand="1"/>
+      </w:tblPr>
+      <w:tblGrid>
+        <w:gridCol w:w="4675"/>
+        <w:gridCol w:w="4675"/>
+      </w:tblGrid>
+      <w:tr>
+        <w:tc>
+          <w:tcPr>
+            <w:tcW w:w="4675" w:type="dxa"/>
+            <w:shd w:val="clear" w:color="auto" w:fill="9CC2E5" w:themeFill="accent1" w:themeFillTint="99"/>
+          </w:tcPr>
+          <w:p>
+            <w:pPr>
+              <w:jc w:val="center"/>
+              <w:rPr>
+                <w:rFonts w:ascii="Arial" w:hAnsi="Arial" w:cs="Arial"/>
+                <w:b/>
+                <w:sz w:val="28"/>
+                <w:szCs w:val="28"/>
+              </w:rPr>
+            </w:pPr>
+            <w:r>
+              <w:rPr>
+                <w:rFonts w:ascii="Arial" w:hAnsi="Arial" w:cs="Arial"/>
+                <w:b/>
+                <w:sz w:val="28"/>
+                <w:szCs w:val="28"/>
+              </w:rPr>
+              <w:t>Actor</w:t>
+            </w:r>
+          </w:p>
+        </w:tc>
+        <w:tc>
+          <w:tcPr>
+            <w:tcW w:w="4675" w:type="dxa"/>
+            <w:shd w:val="clear" w:color="auto" w:fill="9CC2E5" w:themeFill="accent1" w:themeFillTint="99"/>
+          </w:tcPr>
+          <w:p>
+            <w:pPr>
+              <w:jc w:val="center"/>
+              <w:rPr>
+                <w:rFonts w:ascii="Arial" w:hAnsi="Arial" w:cs="Arial"/>
+                <w:b/>
+                <w:sz w:val="28"/>
+                <w:szCs w:val="28"/>
+              </w:rPr>
+            </w:pPr>
+            <w:r>
+              <w:rPr>
+                <w:rFonts w:ascii="Arial" w:hAnsi="Arial" w:cs="Arial"/>
+                <w:b/>
+                <w:sz w:val="28"/>
+                <w:szCs w:val="28"/>
+              </w:rPr>
+              <w:t>System</w:t>
+            </w:r>
+          </w:p>
+        </w:tc>
+      </w:tr>
+      <w:tr>
+        <w:tc>
+          <w:tcPr>
+            <w:tcW w:w="9350" w:type="dxa"/>
+            <w:gridSpan w:val="2"/>
+            <w:shd w:val="clear" w:color="auto" w:fill="9CC2E5" w:themeFill="accent1" w:themeFillTint="99"/>
+          </w:tcPr>
+          <w:p>
+            <w:pPr>
+              <w:rPr>
+                <w:rFonts w:ascii="Arial" w:hAnsi="Arial" w:cs="Arial"/>
+                <w:sz w:val="28"/>
+                <w:szCs w:val="28"/>
+              </w:rPr>
+            </w:pPr>
+            <w:r>
+              <w:rPr>
+                <w:rFonts w:ascii="Arial" w:hAnsi="Arial" w:cs="Arial"/>
+                <w:b/>
+                <w:sz w:val="28"/>
+                <w:szCs w:val="28"/>
+              </w:rPr>
+              <w:t>Main flow</w:t>
+            </w:r>
+          </w:p>
+        </w:tc>
+        <w:bookmarkStart w:id="16" w:name="_GoBack"/>
+        <w:bookmarkEnd w:id="16"/>
+      </w:tr>
+      <w:tr>
+        <w:tc>
+          <w:tcPr>
+            <w:tcW w:w="4675" w:type="dxa"/>
+          </w:tcPr>
+          <w:p>
+            <w:pPr>
+              <w:rPr>
+                <w:rFonts w:ascii="Arial" w:hAnsi="Arial" w:cs="Arial"/>
+                <w:sz w:val="28"/>
+                <w:szCs w:val="28"/>
+              </w:rPr>
+            </w:pPr>
+            <w:r>
+              <w:rPr>
+                <w:rFonts w:ascii="Arial" w:hAnsi="Arial" w:cs="Arial"/>
+                <w:sz w:val="28"/>
+                <w:szCs w:val="28"/>
+              </w:rPr>
+              <w:t>1. Từ màn hình trang chủ, người dùng nhấ</w:t>
+            </w:r>
+            <w:r>
+              <w:rPr>
+                <w:rFonts w:ascii="Arial" w:hAnsi="Arial" w:cs="Arial"/>
+                <w:sz w:val="28"/>
+                <w:szCs w:val="28"/>
+              </w:rPr>
+              <w:t>n vào avatar tài khoản ở bên trên góc phải màn hình, sau đó chọn vào cập nhật thông tin.</w:t>
+            </w:r>
+          </w:p>
+        </w:tc>
+        <w:tc>
+          <w:tcPr>
+            <w:tcW w:w="4675" w:type="dxa"/>
+          </w:tcPr>
+          <w:p>
+            <w:pPr>
+              <w:rPr>
+                <w:rFonts w:ascii="Arial" w:hAnsi="Arial" w:cs="Arial"/>
+                <w:sz w:val="28"/>
+                <w:szCs w:val="28"/>
+              </w:rPr>
+            </w:pPr>
+          </w:p>
+        </w:tc>
+      </w:tr>
+      <w:tr>
+        <w:tc>
+          <w:tcPr>
+            <w:tcW w:w="4675" w:type="dxa"/>
+          </w:tcPr>
+          <w:p>
+            <w:pPr>
+              <w:rPr>
+                <w:rFonts w:ascii="Arial" w:hAnsi="Arial" w:cs="Arial"/>
+                <w:sz w:val="28"/>
+                <w:szCs w:val="28"/>
+              </w:rPr>
+            </w:pPr>
+          </w:p>
+        </w:tc>
+        <w:tc>
+          <w:tcPr>
+            <w:tcW w:w="4675" w:type="dxa"/>
+          </w:tcPr>
+          <w:p>
+            <w:pPr>
+              <w:rPr>
+                <w:rFonts w:ascii="Arial" w:hAnsi="Arial" w:cs="Arial"/>
+                <w:sz w:val="28"/>
+                <w:szCs w:val="28"/>
+              </w:rPr>
+            </w:pPr>
+            <w:r>
+              <w:rPr>
+                <w:rFonts w:ascii="Arial" w:hAnsi="Arial" w:cs="Arial"/>
+                <w:sz w:val="28"/>
+                <w:szCs w:val="28"/>
+              </w:rPr>
+              <w:t>2. Hệ thống hiển thị trang thông tin tài khoản</w:t>
+            </w:r>
+            <w:r>
+              <w:rPr>
+                <w:rFonts w:ascii="Arial" w:hAnsi="Arial" w:cs="Arial"/>
+                <w:sz w:val="28"/>
+                <w:szCs w:val="28"/>
+              </w:rPr>
+              <w:t>.</w:t>
+            </w:r>
+          </w:p>
+        </w:tc>
+      </w:tr>
+      <w:tr>
+        <w:tc>
+          <w:tcPr>
+            <w:tcW w:w="4675" w:type="dxa"/>
+          </w:tcPr>
+          <w:p>
+            <w:pPr>
+              <w:rPr>
+                <w:rFonts w:ascii="Arial" w:hAnsi="Arial" w:cs="Arial"/>
+              </w:rPr>
+            </w:pPr>
+            <w:r>
+              <w:rPr>
+                <w:rFonts w:ascii="Arial" w:hAnsi="Arial" w:cs="Arial"/>
+                <w:sz w:val="28"/>
+                <w:szCs w:val="28"/>
+              </w:rPr>
+              <w:t>3. Trong tab  [Về chúng tôi ] người dùng nhập các thông tin cần chỉnh sửa</w:t>
+            </w:r>
+            <w:r>
+              <w:rPr>
+                <w:rFonts w:ascii="Arial" w:hAnsi="Arial" w:cs="Arial"/>
+              </w:rPr>
+              <w:t xml:space="preserve"> </w:t>
+            </w:r>
+            <w:r>
+              <w:rPr>
+                <w:rFonts w:ascii="Arial" w:hAnsi="Arial" w:cs="Arial"/>
+                <w:sz w:val="28"/>
+                <w:szCs w:val="28"/>
+              </w:rPr>
+              <w:t>sau đó nhấn vào nút [Lưu]</w:t>
+            </w:r>
+          </w:p>
+        </w:tc>
+        <w:tc>
+          <w:tcPr>
+            <w:tcW w:w="4675" w:type="dxa"/>
+          </w:tcPr>
+          <w:p>
+            <w:pPr>
+              <w:rPr>
+                <w:rFonts w:ascii="Arial" w:hAnsi="Arial" w:cs="Arial"/>
+                <w:sz w:val="28"/>
+                <w:szCs w:val="28"/>
+              </w:rPr>
+            </w:pPr>
+          </w:p>
+        </w:tc>
+      </w:tr>
+      <w:tr>
+        <w:tc>
+          <w:tcPr>
+            <w:tcW w:w="4675" w:type="dxa"/>
+          </w:tcPr>
+          <w:p>
+            <w:pPr>
+              <w:pStyle w:val="Heading1"/>
+              <w:numPr>
+                <w:ilvl w:val="0"/>
+                <w:numId w:val="0"/>
+              </w:numPr>
+              <w:rPr>
+                <w:rFonts w:cs="Arial"/>
+              </w:rPr>
+            </w:pPr>
+          </w:p>
+        </w:tc>
+        <w:tc>
+          <w:tcPr>
+            <w:tcW w:w="4675" w:type="dxa"/>
+          </w:tcPr>
+          <w:p>
+            <w:pPr>
+              <w:rPr>
+                <w:rFonts w:ascii="Arial" w:hAnsi="Arial" w:cs="Arial"/>
+                <w:sz w:val="28"/>
+                <w:szCs w:val="28"/>
+              </w:rPr>
+            </w:pPr>
+            <w:r>
+              <w:rPr>
+                <w:rFonts w:ascii="Arial" w:hAnsi="Arial" w:cs="Arial"/>
+                <w:sz w:val="28"/>
+                <w:szCs w:val="28"/>
+              </w:rPr>
+              <w:t>4. Hệ thống hiển thị thông báo cập nhật thông tin tài khoản thành công.</w:t>
+            </w:r>
+          </w:p>
+        </w:tc>
+      </w:tr>
+      <w:tr>
+        <w:tc>
+          <w:tcPr>
+            <w:tcW w:w="9350" w:type="dxa"/>
+            <w:gridSpan w:val="2"/>
+            <w:shd w:val="clear" w:color="auto" w:fill="9CC2E5" w:themeFill="accent1" w:themeFillTint="99"/>
+          </w:tcPr>
+          <w:p>
+            <w:pPr>
+              <w:rPr>
+                <w:rFonts w:ascii="Arial" w:hAnsi="Arial" w:cs="Arial"/>
+                <w:sz w:val="28"/>
+                <w:szCs w:val="28"/>
+              </w:rPr>
+            </w:pPr>
+            <w:r>
+              <w:rPr>
+                <w:rFonts w:ascii="Arial" w:hAnsi="Arial" w:cs="Arial"/>
+                <w:b/>
+                <w:sz w:val="28"/>
+                <w:szCs w:val="28"/>
+              </w:rPr>
+              <w:t>Sub flow</w:t>
+            </w:r>
+          </w:p>
+        </w:tc>
+      </w:tr>
+      <w:tr>
+        <w:tc>
+          <w:tcPr>
+            <w:tcW w:w="4675" w:type="dxa"/>
+          </w:tcPr>
+          <w:p>
+            <w:pPr>
+              <w:rPr>
+                <w:rFonts w:ascii="Arial" w:hAnsi="Arial" w:cs="Arial"/>
+                <w:b/>
+                <w:sz w:val="28"/>
+                <w:szCs w:val="28"/>
+              </w:rPr>
+            </w:pPr>
+          </w:p>
+        </w:tc>
+        <w:tc>
+          <w:tcPr>
+            <w:tcW w:w="4675" w:type="dxa"/>
+          </w:tcPr>
+          <w:p>
+            <w:pPr>
+              <w:rPr>
+                <w:rFonts w:ascii="Arial" w:hAnsi="Arial" w:cs="Arial"/>
+                <w:sz w:val="28"/>
+                <w:szCs w:val="28"/>
+              </w:rPr>
+            </w:pPr>
+          </w:p>
+        </w:tc>
+      </w:tr>
+      <w:tr>
+        <w:tc>
+          <w:tcPr>
+            <w:tcW w:w="4675" w:type="dxa"/>
+          </w:tcPr>
+          <w:p>
+            <w:pPr>
+              <w:rPr>
+                <w:rFonts w:ascii="Arial" w:hAnsi="Arial" w:cs="Arial"/>
+                <w:b/>
+                <w:sz w:val="28"/>
+                <w:szCs w:val="28"/>
+              </w:rPr>
+            </w:pPr>
+          </w:p>
+        </w:tc>
+        <w:tc>
+          <w:tcPr>
+            <w:tcW w:w="4675" w:type="dxa"/>
+          </w:tcPr>
+          <w:p>
+            <w:pPr>
+              <w:rPr>
+                <w:rFonts w:ascii="Arial" w:hAnsi="Arial" w:cs="Arial"/>
+                <w:sz w:val="28"/>
+                <w:szCs w:val="28"/>
+              </w:rPr>
+            </w:pPr>
+          </w:p>
+        </w:tc>
+      </w:tr>
+      <w:tr>
+        <w:tc>
+          <w:tcPr>
+            <w:tcW w:w="9350" w:type="dxa"/>
+            <w:gridSpan w:val="2"/>
+            <w:shd w:val="clear" w:color="auto" w:fill="9CC2E5" w:themeFill="accent1" w:themeFillTint="99"/>
+          </w:tcPr>
+          <w:p>
+            <w:pPr>
+              <w:rPr>
+                <w:rFonts w:ascii="Arial" w:hAnsi="Arial" w:cs="Arial"/>
+                <w:sz w:val="28"/>
+                <w:szCs w:val="28"/>
+              </w:rPr>
+            </w:pPr>
+            <w:r>
+              <w:rPr>
+                <w:rFonts w:ascii="Arial" w:hAnsi="Arial" w:cs="Arial"/>
+                <w:b/>
+                <w:sz w:val="28"/>
+                <w:szCs w:val="28"/>
+              </w:rPr>
+              <w:t>Exeption flow</w:t>
+            </w:r>
+          </w:p>
+        </w:tc>
+      </w:tr>
+    </w:tbl>
+    <w:p/>
+    <w:p>
+      <w:pPr>
         <w:pStyle w:val="Heading3"/>
         <w:rPr>
           <w:rFonts w:cs="Arial"/>
@@ -7217,6 +8025,7 @@
         </w:rPr>
       </w:pPr>
       <w:r>
+        <w:lastRenderedPageBreak/>
         <w:t xml:space="preserve">UC 005: </w:t>
       </w:r>
       <w:r>
@@ -7250,11 +8059,11 @@
       <w:pPr>
         <w:pStyle w:val="Heading2"/>
       </w:pPr>
-      <w:bookmarkStart w:id="16" w:name="_Toc101296129"/>
+      <w:bookmarkStart w:id="17" w:name="_Toc101296129"/>
       <w:r>
         <w:t>Module 2</w:t>
       </w:r>
-      <w:bookmarkEnd w:id="16"/>
+      <w:bookmarkEnd w:id="17"/>
     </w:p>
     <w:p>
       <w:pPr>
@@ -7955,7 +8764,122 @@
                 <w:sz w:val="28"/>
                 <w:szCs w:val="28"/>
               </w:rPr>
-              <w:t xml:space="preserve">Người dùng chọn phông nền cho </w:t>
+              <w:t>Người dùng chọn phông nền cho bảng</w:t>
+            </w:r>
+          </w:p>
+        </w:tc>
+        <w:tc>
+          <w:tcPr>
+            <w:tcW w:w="4675" w:type="dxa"/>
+          </w:tcPr>
+          <w:p>
+            <w:pPr>
+              <w:rPr>
+                <w:rFonts w:ascii="Arial" w:hAnsi="Arial" w:cs="Arial"/>
+                <w:sz w:val="28"/>
+                <w:szCs w:val="28"/>
+              </w:rPr>
+            </w:pPr>
+          </w:p>
+        </w:tc>
+      </w:tr>
+      <w:tr>
+        <w:tc>
+          <w:tcPr>
+            <w:tcW w:w="4675" w:type="dxa"/>
+          </w:tcPr>
+          <w:p>
+            <w:pPr>
+              <w:rPr>
+                <w:rFonts w:ascii="Arial" w:hAnsi="Arial" w:cs="Arial"/>
+                <w:sz w:val="28"/>
+                <w:szCs w:val="28"/>
+              </w:rPr>
+            </w:pPr>
+            <w:r>
+              <w:rPr>
+                <w:rFonts w:ascii="Arial" w:hAnsi="Arial" w:cs="Arial"/>
+                <w:sz w:val="28"/>
+                <w:szCs w:val="28"/>
+              </w:rPr>
+              <w:t xml:space="preserve">4. </w:t>
+            </w:r>
+            <w:r>
+              <w:rPr>
+                <w:rFonts w:ascii="Arial" w:hAnsi="Arial" w:cs="Arial"/>
+                <w:sz w:val="28"/>
+                <w:szCs w:val="28"/>
+              </w:rPr>
+              <w:t>Người dùng nhập tiêu đề cho bảng</w:t>
+            </w:r>
+          </w:p>
+          <w:p>
+            <w:pPr>
+              <w:rPr>
+                <w:rFonts w:ascii="Arial" w:hAnsi="Arial" w:cs="Arial"/>
+                <w:sz w:val="28"/>
+                <w:szCs w:val="28"/>
+              </w:rPr>
+            </w:pPr>
+            <w:r>
+              <w:rPr>
+                <w:rFonts w:ascii="Arial" w:hAnsi="Arial" w:cs="Arial"/>
+                <w:sz w:val="28"/>
+                <w:szCs w:val="28"/>
+              </w:rPr>
+              <w:t>- Tiêu đề bảng là trường bắt buộc nhập</w:t>
+            </w:r>
+          </w:p>
+        </w:tc>
+        <w:tc>
+          <w:tcPr>
+            <w:tcW w:w="4675" w:type="dxa"/>
+          </w:tcPr>
+          <w:p>
+            <w:pPr>
+              <w:rPr>
+                <w:rFonts w:ascii="Arial" w:hAnsi="Arial" w:cs="Arial"/>
+                <w:sz w:val="28"/>
+                <w:szCs w:val="28"/>
+              </w:rPr>
+            </w:pPr>
+          </w:p>
+        </w:tc>
+      </w:tr>
+      <w:tr>
+        <w:tc>
+          <w:tcPr>
+            <w:tcW w:w="4675" w:type="dxa"/>
+          </w:tcPr>
+          <w:p>
+            <w:pPr>
+              <w:rPr>
+                <w:rFonts w:ascii="Arial" w:hAnsi="Arial" w:cs="Arial"/>
+                <w:sz w:val="28"/>
+                <w:szCs w:val="28"/>
+              </w:rPr>
+            </w:pPr>
+          </w:p>
+        </w:tc>
+        <w:tc>
+          <w:tcPr>
+            <w:tcW w:w="4675" w:type="dxa"/>
+          </w:tcPr>
+          <w:p>
+            <w:pPr>
+              <w:rPr>
+                <w:rFonts w:ascii="Arial" w:hAnsi="Arial" w:cs="Arial"/>
+                <w:sz w:val="28"/>
+                <w:szCs w:val="28"/>
+              </w:rPr>
+            </w:pPr>
+            <w:r>
+              <w:rPr>
+                <w:rFonts w:ascii="Arial" w:hAnsi="Arial" w:cs="Arial"/>
+                <w:sz w:val="28"/>
+                <w:szCs w:val="28"/>
+              </w:rPr>
+              <w:t xml:space="preserve">5. Hệ thống kiểm tra xem tiêu đề bảng có bị bỏ trống hay không. Nếu </w:t>
             </w:r>
             <w:r>
               <w:rPr>
@@ -7964,22 +8888,8 @@
                 <w:szCs w:val="28"/>
               </w:rPr>
               <w:lastRenderedPageBreak/>
-              <w:t>bảng</w:t>
-            </w:r>
-          </w:p>
-        </w:tc>
-        <w:tc>
-          <w:tcPr>
-            <w:tcW w:w="4675" w:type="dxa"/>
-          </w:tcPr>
-          <w:p>
-            <w:pPr>
-              <w:rPr>
-                <w:rFonts w:ascii="Arial" w:hAnsi="Arial" w:cs="Arial"/>
-                <w:sz w:val="28"/>
-                <w:szCs w:val="28"/>
-              </w:rPr>
-            </w:pPr>
+              <w:t>không bị bỏ trống thì nút [Tạo mới] sẽ sáng lên</w:t>
+            </w:r>
           </w:p>
         </w:tc>
       </w:tr>
@@ -8003,107 +8913,6 @@
                 <w:szCs w:val="28"/>
               </w:rPr>
               <w:lastRenderedPageBreak/>
-              <w:t xml:space="preserve">4. </w:t>
-            </w:r>
-            <w:r>
-              <w:rPr>
-                <w:rFonts w:ascii="Arial" w:hAnsi="Arial" w:cs="Arial"/>
-                <w:sz w:val="28"/>
-                <w:szCs w:val="28"/>
-              </w:rPr>
-              <w:t>Người dùng nhập tiêu đề cho bảng</w:t>
-            </w:r>
-          </w:p>
-          <w:p>
-            <w:pPr>
-              <w:rPr>
-                <w:rFonts w:ascii="Arial" w:hAnsi="Arial" w:cs="Arial"/>
-                <w:sz w:val="28"/>
-                <w:szCs w:val="28"/>
-              </w:rPr>
-            </w:pPr>
-            <w:r>
-              <w:rPr>
-                <w:rFonts w:ascii="Arial" w:hAnsi="Arial" w:cs="Arial"/>
-                <w:sz w:val="28"/>
-                <w:szCs w:val="28"/>
-              </w:rPr>
-              <w:t>- Tiêu đề bảng là trường bắt buộc nhập</w:t>
-            </w:r>
-          </w:p>
-        </w:tc>
-        <w:tc>
-          <w:tcPr>
-            <w:tcW w:w="4675" w:type="dxa"/>
-          </w:tcPr>
-          <w:p>
-            <w:pPr>
-              <w:rPr>
-                <w:rFonts w:ascii="Arial" w:hAnsi="Arial" w:cs="Arial"/>
-                <w:sz w:val="28"/>
-                <w:szCs w:val="28"/>
-              </w:rPr>
-            </w:pPr>
-          </w:p>
-        </w:tc>
-      </w:tr>
-      <w:tr>
-        <w:tc>
-          <w:tcPr>
-            <w:tcW w:w="4675" w:type="dxa"/>
-          </w:tcPr>
-          <w:p>
-            <w:pPr>
-              <w:rPr>
-                <w:rFonts w:ascii="Arial" w:hAnsi="Arial" w:cs="Arial"/>
-                <w:sz w:val="28"/>
-                <w:szCs w:val="28"/>
-              </w:rPr>
-            </w:pPr>
-          </w:p>
-        </w:tc>
-        <w:tc>
-          <w:tcPr>
-            <w:tcW w:w="4675" w:type="dxa"/>
-          </w:tcPr>
-          <w:p>
-            <w:pPr>
-              <w:rPr>
-                <w:rFonts w:ascii="Arial" w:hAnsi="Arial" w:cs="Arial"/>
-                <w:sz w:val="28"/>
-                <w:szCs w:val="28"/>
-              </w:rPr>
-            </w:pPr>
-            <w:r>
-              <w:rPr>
-                <w:rFonts w:ascii="Arial" w:hAnsi="Arial" w:cs="Arial"/>
-                <w:sz w:val="28"/>
-                <w:szCs w:val="28"/>
-              </w:rPr>
-              <w:t>5. Hệ thống kiểm tra xem tiêu đề bảng có bị bỏ trống hay không. Nếu không bị bỏ trống thì nút [Tạo mới] sẽ sáng lên</w:t>
-            </w:r>
-          </w:p>
-        </w:tc>
-      </w:tr>
-      <w:tr>
-        <w:tc>
-          <w:tcPr>
-            <w:tcW w:w="4675" w:type="dxa"/>
-          </w:tcPr>
-          <w:p>
-            <w:pPr>
-              <w:rPr>
-                <w:rFonts w:ascii="Arial" w:hAnsi="Arial" w:cs="Arial"/>
-                <w:sz w:val="28"/>
-                <w:szCs w:val="28"/>
-              </w:rPr>
-            </w:pPr>
-            <w:r>
-              <w:rPr>
-                <w:rFonts w:ascii="Arial" w:hAnsi="Arial" w:cs="Arial"/>
-                <w:sz w:val="28"/>
-                <w:szCs w:val="28"/>
-              </w:rPr>
               <w:t>6. Người dùng chọn không gian làm việc chứa bảng</w:t>
             </w:r>
           </w:p>
@@ -8673,44 +9482,54 @@
                 <w:sz w:val="28"/>
                 <w:szCs w:val="28"/>
               </w:rPr>
-              <w:t>10. Người dùng chọn thiết lập quyền xem cho bảng</w:t>
-            </w:r>
-          </w:p>
-        </w:tc>
-        <w:tc>
-          <w:tcPr>
-            <w:tcW w:w="4675" w:type="dxa"/>
-          </w:tcPr>
-          <w:p>
-            <w:pPr>
-              <w:rPr>
-                <w:rFonts w:ascii="Arial" w:hAnsi="Arial" w:cs="Arial"/>
-                <w:sz w:val="28"/>
-                <w:szCs w:val="28"/>
-              </w:rPr>
-            </w:pPr>
-          </w:p>
-        </w:tc>
-      </w:tr>
-      <w:tr>
-        <w:tc>
-          <w:tcPr>
-            <w:tcW w:w="4675" w:type="dxa"/>
-          </w:tcPr>
-          <w:p>
-            <w:pPr>
-              <w:rPr>
-                <w:rFonts w:ascii="Arial" w:hAnsi="Arial" w:cs="Arial"/>
-                <w:sz w:val="28"/>
-                <w:szCs w:val="28"/>
-              </w:rPr>
-            </w:pPr>
-            <w:r>
-              <w:rPr>
-                <w:rFonts w:ascii="Arial" w:hAnsi="Arial" w:cs="Arial"/>
-                <w:sz w:val="28"/>
-                <w:szCs w:val="28"/>
-              </w:rPr>
+              <w:t xml:space="preserve">10. Người dùng chọn thiết lập </w:t>
+            </w:r>
+            <w:r>
+              <w:rPr>
+                <w:rFonts w:ascii="Arial" w:hAnsi="Arial" w:cs="Arial"/>
+                <w:sz w:val="28"/>
+                <w:szCs w:val="28"/>
+              </w:rPr>
+              <w:lastRenderedPageBreak/>
+              <w:t>quyền xem cho bảng</w:t>
+            </w:r>
+          </w:p>
+        </w:tc>
+        <w:tc>
+          <w:tcPr>
+            <w:tcW w:w="4675" w:type="dxa"/>
+          </w:tcPr>
+          <w:p>
+            <w:pPr>
+              <w:rPr>
+                <w:rFonts w:ascii="Arial" w:hAnsi="Arial" w:cs="Arial"/>
+                <w:sz w:val="28"/>
+                <w:szCs w:val="28"/>
+              </w:rPr>
+            </w:pPr>
+          </w:p>
+        </w:tc>
+      </w:tr>
+      <w:tr>
+        <w:tc>
+          <w:tcPr>
+            <w:tcW w:w="4675" w:type="dxa"/>
+          </w:tcPr>
+          <w:p>
+            <w:pPr>
+              <w:rPr>
+                <w:rFonts w:ascii="Arial" w:hAnsi="Arial" w:cs="Arial"/>
+                <w:sz w:val="28"/>
+                <w:szCs w:val="28"/>
+              </w:rPr>
+            </w:pPr>
+            <w:r>
+              <w:rPr>
+                <w:rFonts w:ascii="Arial" w:hAnsi="Arial" w:cs="Arial"/>
+                <w:sz w:val="28"/>
+                <w:szCs w:val="28"/>
+              </w:rPr>
+              <w:lastRenderedPageBreak/>
               <w:t>11. Người dùng nhấn vào nút [Tạo mới]</w:t>
             </w:r>
           </w:p>
@@ -9144,7 +9963,6 @@
                 <w:sz w:val="28"/>
                 <w:szCs w:val="28"/>
               </w:rPr>
-              <w:lastRenderedPageBreak/>
               <w:t>Name</w:t>
             </w:r>
           </w:p>
@@ -9397,6 +10215,7 @@
                 <w:sz w:val="28"/>
                 <w:szCs w:val="28"/>
               </w:rPr>
+              <w:lastRenderedPageBreak/>
               <w:t>Pre-condition</w:t>
             </w:r>
           </w:p>
@@ -9969,70 +10788,69 @@
                 <w:sz w:val="28"/>
                 <w:szCs w:val="28"/>
               </w:rPr>
-              <w:t xml:space="preserve">3.2. Actor click button “Sao chép”, và click button </w:t>
-            </w:r>
-            <w:r>
+              <w:t>3.2. Actor click button “Sao chép”, và click button “Tạo danh sách”</w:t>
+            </w:r>
+          </w:p>
+        </w:tc>
+        <w:tc>
+          <w:tcPr>
+            <w:tcW w:w="4675" w:type="dxa"/>
+          </w:tcPr>
+          <w:p>
+            <w:pPr>
+              <w:rPr>
+                <w:rFonts w:ascii="Arial" w:hAnsi="Arial" w:cs="Arial"/>
+                <w:sz w:val="28"/>
+                <w:szCs w:val="28"/>
+              </w:rPr>
+            </w:pPr>
+          </w:p>
+        </w:tc>
+      </w:tr>
+      <w:tr>
+        <w:tc>
+          <w:tcPr>
+            <w:tcW w:w="4675" w:type="dxa"/>
+          </w:tcPr>
+          <w:p>
+            <w:pPr>
               <w:rPr>
                 <w:rFonts w:ascii="Arial" w:hAnsi="Arial" w:cs="Arial"/>
                 <w:bCs/>
                 <w:sz w:val="28"/>
                 <w:szCs w:val="28"/>
               </w:rPr>
+            </w:pPr>
+          </w:p>
+        </w:tc>
+        <w:tc>
+          <w:tcPr>
+            <w:tcW w:w="4675" w:type="dxa"/>
+          </w:tcPr>
+          <w:p>
+            <w:pPr>
+              <w:rPr>
+                <w:rFonts w:ascii="Arial" w:hAnsi="Arial" w:cs="Arial"/>
+                <w:sz w:val="28"/>
+                <w:szCs w:val="28"/>
+              </w:rPr>
+            </w:pPr>
+            <w:r>
+              <w:rPr>
+                <w:rFonts w:ascii="Arial" w:hAnsi="Arial" w:cs="Arial"/>
+                <w:sz w:val="28"/>
+                <w:szCs w:val="28"/>
+              </w:rPr>
+              <w:t xml:space="preserve">4.2. Hệ thống tạo một danh sách mới với tiêu đề giống với danh sách </w:t>
+            </w:r>
+            <w:r>
+              <w:rPr>
+                <w:rFonts w:ascii="Arial" w:hAnsi="Arial" w:cs="Arial"/>
+                <w:sz w:val="28"/>
+                <w:szCs w:val="28"/>
+              </w:rPr>
               <w:lastRenderedPageBreak/>
-              <w:t>“Tạo danh sách”</w:t>
-            </w:r>
-          </w:p>
-        </w:tc>
-        <w:tc>
-          <w:tcPr>
-            <w:tcW w:w="4675" w:type="dxa"/>
-          </w:tcPr>
-          <w:p>
-            <w:pPr>
-              <w:rPr>
-                <w:rFonts w:ascii="Arial" w:hAnsi="Arial" w:cs="Arial"/>
-                <w:sz w:val="28"/>
-                <w:szCs w:val="28"/>
-              </w:rPr>
-            </w:pPr>
-          </w:p>
-        </w:tc>
-      </w:tr>
-      <w:tr>
-        <w:tc>
-          <w:tcPr>
-            <w:tcW w:w="4675" w:type="dxa"/>
-          </w:tcPr>
-          <w:p>
-            <w:pPr>
-              <w:rPr>
-                <w:rFonts w:ascii="Arial" w:hAnsi="Arial" w:cs="Arial"/>
-                <w:bCs/>
-                <w:sz w:val="28"/>
-                <w:szCs w:val="28"/>
-              </w:rPr>
-            </w:pPr>
-          </w:p>
-        </w:tc>
-        <w:tc>
-          <w:tcPr>
-            <w:tcW w:w="4675" w:type="dxa"/>
-          </w:tcPr>
-          <w:p>
-            <w:pPr>
-              <w:rPr>
-                <w:rFonts w:ascii="Arial" w:hAnsi="Arial" w:cs="Arial"/>
-                <w:sz w:val="28"/>
-                <w:szCs w:val="28"/>
-              </w:rPr>
-            </w:pPr>
-            <w:r>
-              <w:rPr>
-                <w:rFonts w:ascii="Arial" w:hAnsi="Arial" w:cs="Arial"/>
-                <w:sz w:val="28"/>
-                <w:szCs w:val="28"/>
-              </w:rPr>
-              <w:t>4.2. Hệ thống tạo một danh sách mới với tiêu đề giống với danh sách actor chọn “Sao chép”</w:t>
+              <w:t>actor chọn “Sao chép”</w:t>
             </w:r>
           </w:p>
         </w:tc>
@@ -10059,6 +10877,7 @@
                 <w:sz w:val="28"/>
                 <w:szCs w:val="28"/>
               </w:rPr>
+              <w:lastRenderedPageBreak/>
               <w:t>Alternal flow: Actor hủy lệnh tạo danh sách</w:t>
             </w:r>
           </w:p>
@@ -10272,10 +11091,7 @@
         <w:t>UC 018: Bình luận thẻ</w:t>
       </w:r>
     </w:p>
-    <w:p>
-      <w:bookmarkStart w:id="17" w:name="_GoBack"/>
-      <w:bookmarkEnd w:id="17"/>
-    </w:p>
+    <w:p/>
     <w:p>
       <w:pPr>
         <w:rPr>
@@ -10805,91 +11621,100 @@
                 <w:sz w:val="28"/>
                 <w:szCs w:val="28"/>
               </w:rPr>
+              <w:t>1.</w:t>
+            </w:r>
+            <w:r>
+              <w:rPr>
+                <w:rFonts w:ascii="Arial" w:hAnsi="Arial" w:cs="Arial"/>
+                <w:sz w:val="28"/>
+                <w:szCs w:val="28"/>
+              </w:rPr>
+              <w:t xml:space="preserve"> Actor nhấp chuột vào ô “Viết bình luận” bên trong thẻ </w:t>
+            </w:r>
+          </w:p>
+        </w:tc>
+        <w:tc>
+          <w:tcPr>
+            <w:tcW w:w="4675" w:type="dxa"/>
+          </w:tcPr>
+          <w:p>
+            <w:pPr>
+              <w:rPr>
+                <w:rFonts w:ascii="Arial" w:hAnsi="Arial" w:cs="Arial"/>
+                <w:sz w:val="28"/>
+                <w:szCs w:val="28"/>
+              </w:rPr>
+            </w:pPr>
+          </w:p>
+        </w:tc>
+      </w:tr>
+      <w:tr>
+        <w:tc>
+          <w:tcPr>
+            <w:tcW w:w="4675" w:type="dxa"/>
+          </w:tcPr>
+          <w:p>
+            <w:pPr>
+              <w:rPr>
+                <w:rFonts w:ascii="Arial" w:hAnsi="Arial" w:cs="Arial"/>
+                <w:sz w:val="28"/>
+                <w:szCs w:val="28"/>
+              </w:rPr>
+            </w:pPr>
+          </w:p>
+        </w:tc>
+        <w:tc>
+          <w:tcPr>
+            <w:tcW w:w="4675" w:type="dxa"/>
+          </w:tcPr>
+          <w:p>
+            <w:pPr>
+              <w:rPr>
+                <w:rFonts w:ascii="Arial" w:hAnsi="Arial" w:cs="Arial"/>
+                <w:sz w:val="28"/>
+                <w:szCs w:val="28"/>
+              </w:rPr>
+            </w:pPr>
+            <w:r>
+              <w:rPr>
+                <w:rFonts w:ascii="Arial" w:hAnsi="Arial" w:cs="Arial"/>
+                <w:sz w:val="28"/>
+                <w:szCs w:val="28"/>
+              </w:rPr>
+              <w:t xml:space="preserve">2. Mở rộng ô “Viết bình luận” để hiển thị thêm các mục nhập bình </w:t>
+            </w:r>
+            <w:r>
+              <w:rPr>
+                <w:rFonts w:ascii="Arial" w:hAnsi="Arial" w:cs="Arial"/>
+                <w:sz w:val="28"/>
+                <w:szCs w:val="28"/>
+              </w:rPr>
               <w:lastRenderedPageBreak/>
-              <w:t>1.</w:t>
-            </w:r>
-            <w:r>
-              <w:rPr>
-                <w:rFonts w:ascii="Arial" w:hAnsi="Arial" w:cs="Arial"/>
-                <w:sz w:val="28"/>
-                <w:szCs w:val="28"/>
-              </w:rPr>
-              <w:t xml:space="preserve"> Actor nhấp chuột vào ô “Viết bình luận” bên trong thẻ </w:t>
-            </w:r>
-          </w:p>
-        </w:tc>
-        <w:tc>
-          <w:tcPr>
-            <w:tcW w:w="4675" w:type="dxa"/>
-          </w:tcPr>
-          <w:p>
-            <w:pPr>
-              <w:rPr>
-                <w:rFonts w:ascii="Arial" w:hAnsi="Arial" w:cs="Arial"/>
-                <w:sz w:val="28"/>
-                <w:szCs w:val="28"/>
-              </w:rPr>
-            </w:pPr>
-          </w:p>
-        </w:tc>
-      </w:tr>
-      <w:tr>
-        <w:tc>
-          <w:tcPr>
-            <w:tcW w:w="4675" w:type="dxa"/>
-          </w:tcPr>
-          <w:p>
-            <w:pPr>
-              <w:rPr>
-                <w:rFonts w:ascii="Arial" w:hAnsi="Arial" w:cs="Arial"/>
-                <w:sz w:val="28"/>
-                <w:szCs w:val="28"/>
-              </w:rPr>
-            </w:pPr>
-          </w:p>
-        </w:tc>
-        <w:tc>
-          <w:tcPr>
-            <w:tcW w:w="4675" w:type="dxa"/>
-          </w:tcPr>
-          <w:p>
-            <w:pPr>
-              <w:rPr>
-                <w:rFonts w:ascii="Arial" w:hAnsi="Arial" w:cs="Arial"/>
-                <w:sz w:val="28"/>
-                <w:szCs w:val="28"/>
-              </w:rPr>
-            </w:pPr>
-            <w:r>
-              <w:rPr>
-                <w:rFonts w:ascii="Arial" w:hAnsi="Arial" w:cs="Arial"/>
-                <w:sz w:val="28"/>
-                <w:szCs w:val="28"/>
-              </w:rPr>
-              <w:t>2. Mở rộng ô “Viết bình luận” để hiển thị thêm các mục nhập bình luận và nút “Lưu”</w:t>
-            </w:r>
-          </w:p>
-        </w:tc>
-      </w:tr>
-      <w:tr>
-        <w:tc>
-          <w:tcPr>
-            <w:tcW w:w="4675" w:type="dxa"/>
-          </w:tcPr>
-          <w:p>
-            <w:pPr>
-              <w:rPr>
-                <w:rFonts w:ascii="Arial" w:hAnsi="Arial" w:cs="Arial"/>
-                <w:sz w:val="28"/>
-                <w:szCs w:val="28"/>
-              </w:rPr>
-            </w:pPr>
-            <w:r>
-              <w:rPr>
-                <w:rFonts w:ascii="Arial" w:hAnsi="Arial" w:cs="Arial"/>
-                <w:sz w:val="28"/>
-                <w:szCs w:val="28"/>
-              </w:rPr>
+              <w:t>luận và nút “Lưu”</w:t>
+            </w:r>
+          </w:p>
+        </w:tc>
+      </w:tr>
+      <w:tr>
+        <w:tc>
+          <w:tcPr>
+            <w:tcW w:w="4675" w:type="dxa"/>
+          </w:tcPr>
+          <w:p>
+            <w:pPr>
+              <w:rPr>
+                <w:rFonts w:ascii="Arial" w:hAnsi="Arial" w:cs="Arial"/>
+                <w:sz w:val="28"/>
+                <w:szCs w:val="28"/>
+              </w:rPr>
+            </w:pPr>
+            <w:r>
+              <w:rPr>
+                <w:rFonts w:ascii="Arial" w:hAnsi="Arial" w:cs="Arial"/>
+                <w:sz w:val="28"/>
+                <w:szCs w:val="28"/>
+              </w:rPr>
+              <w:lastRenderedPageBreak/>
               <w:t>3. Actor nhập nội dung muốn bình luận, gồm các loại nội dung sau:</w:t>
             </w:r>
           </w:p>
@@ -11510,16 +12335,7 @@
                 <w:sz w:val="28"/>
                 <w:szCs w:val="28"/>
               </w:rPr>
-              <w:t xml:space="preserve">5. Actor chọn 1 icon trong danh </w:t>
-            </w:r>
-            <w:r>
-              <w:rPr>
-                <w:rFonts w:ascii="Arial" w:hAnsi="Arial" w:cs="Arial"/>
-                <w:sz w:val="28"/>
-                <w:szCs w:val="28"/>
-              </w:rPr>
-              <w:lastRenderedPageBreak/>
-              <w:t>sách</w:t>
+              <w:t>5. Actor chọn 1 icon trong danh sách</w:t>
             </w:r>
           </w:p>
         </w:tc>
@@ -11599,6 +12415,7 @@
                 <w:sz w:val="28"/>
                 <w:szCs w:val="28"/>
               </w:rPr>
+              <w:lastRenderedPageBreak/>
               <w:t xml:space="preserve">Sub flow </w:t>
             </w:r>
             <w:r>
@@ -12165,50 +12982,57 @@
                 <w:sz w:val="28"/>
                 <w:szCs w:val="28"/>
               </w:rPr>
+              <w:t xml:space="preserve">     - Ô tìm kiếm thành viên</w:t>
+            </w:r>
+          </w:p>
+          <w:p>
+            <w:pPr>
+              <w:rPr>
+                <w:rFonts w:ascii="Arial" w:hAnsi="Arial" w:cs="Arial"/>
+                <w:sz w:val="28"/>
+                <w:szCs w:val="28"/>
+              </w:rPr>
+            </w:pPr>
+            <w:r>
+              <w:rPr>
+                <w:rFonts w:ascii="Arial" w:hAnsi="Arial" w:cs="Arial"/>
+                <w:sz w:val="28"/>
+                <w:szCs w:val="28"/>
+              </w:rPr>
+              <w:t xml:space="preserve">     - Danh sách thành viên có thể đề cập</w:t>
+            </w:r>
+          </w:p>
+        </w:tc>
+      </w:tr>
+      <w:tr>
+        <w:tc>
+          <w:tcPr>
+            <w:tcW w:w="4675" w:type="dxa"/>
+          </w:tcPr>
+          <w:p>
+            <w:pPr>
+              <w:rPr>
+                <w:rFonts w:ascii="Arial" w:hAnsi="Arial" w:cs="Arial"/>
+                <w:sz w:val="28"/>
+                <w:szCs w:val="28"/>
+              </w:rPr>
+            </w:pPr>
+            <w:r>
+              <w:rPr>
+                <w:rFonts w:ascii="Arial" w:hAnsi="Arial" w:cs="Arial"/>
+                <w:sz w:val="28"/>
+                <w:szCs w:val="28"/>
+              </w:rPr>
+              <w:t xml:space="preserve">3. Actor nhập từ khóa cho thành </w:t>
+            </w:r>
+            <w:r>
+              <w:rPr>
+                <w:rFonts w:ascii="Arial" w:hAnsi="Arial" w:cs="Arial"/>
+                <w:sz w:val="28"/>
+                <w:szCs w:val="28"/>
+              </w:rPr>
               <w:lastRenderedPageBreak/>
-              <w:t xml:space="preserve">     - Ô tìm kiếm thành viên</w:t>
-            </w:r>
-          </w:p>
-          <w:p>
-            <w:pPr>
-              <w:rPr>
-                <w:rFonts w:ascii="Arial" w:hAnsi="Arial" w:cs="Arial"/>
-                <w:sz w:val="28"/>
-                <w:szCs w:val="28"/>
-              </w:rPr>
-            </w:pPr>
-            <w:r>
-              <w:rPr>
-                <w:rFonts w:ascii="Arial" w:hAnsi="Arial" w:cs="Arial"/>
-                <w:sz w:val="28"/>
-                <w:szCs w:val="28"/>
-              </w:rPr>
-              <w:t xml:space="preserve">     - Danh sách thành viên có thể đề cập</w:t>
-            </w:r>
-          </w:p>
-        </w:tc>
-      </w:tr>
-      <w:tr>
-        <w:tc>
-          <w:tcPr>
-            <w:tcW w:w="4675" w:type="dxa"/>
-          </w:tcPr>
-          <w:p>
-            <w:pPr>
-              <w:rPr>
-                <w:rFonts w:ascii="Arial" w:hAnsi="Arial" w:cs="Arial"/>
-                <w:sz w:val="28"/>
-                <w:szCs w:val="28"/>
-              </w:rPr>
-            </w:pPr>
-            <w:r>
-              <w:rPr>
-                <w:rFonts w:ascii="Arial" w:hAnsi="Arial" w:cs="Arial"/>
-                <w:sz w:val="28"/>
-                <w:szCs w:val="28"/>
-              </w:rPr>
-              <w:lastRenderedPageBreak/>
-              <w:t>3. Actor nhập từ khóa cho thành viên muốn tìm vào ô tìm kiếm</w:t>
+              <w:t>viên muốn tìm vào ô tìm kiếm</w:t>
             </w:r>
           </w:p>
         </w:tc>
@@ -12852,7 +13676,7 @@
         <w:noProof/>
         <w:color w:val="5B9BD5" w:themeColor="accent1"/>
       </w:rPr>
-      <w:t>8</w:t>
+      <w:t>9</w:t>
     </w:r>
     <w:r>
       <w:rPr>
@@ -14182,7 +15006,7 @@
 </file>
 
 <file path=customXml/itemProps1.xml><?xml version="1.0" encoding="utf-8"?>
-<ds:datastoreItem xmlns:ds="http://schemas.openxmlformats.org/officeDocument/2006/customXml" ds:itemID="{9F8B11C7-234E-40E6-960F-1993E02E6293}">
+<ds:datastoreItem xmlns:ds="http://schemas.openxmlformats.org/officeDocument/2006/customXml" ds:itemID="{846C01CF-DB32-4D95-A658-F0AC720FF845}">
   <ds:schemaRefs>
     <ds:schemaRef ds:uri="http://schemas.openxmlformats.org/officeDocument/2006/bibliography"/>
   </ds:schemaRefs>

</xml_diff>